<commit_message>
revise joystick refer to your proposal
</commit_message>
<xml_diff>
--- a/K47 User Manual/34_joystick/Description/joystick.docx
+++ b/K47 User Manual/34_joystick/Description/joystick.docx
@@ -259,8 +259,6 @@
         </w:rPr>
         <w:t>*1</w:t>
       </w:r>
-      <w:bookmarkStart w:id="1" w:name="_GoBack"/>
-      <w:bookmarkEnd w:id="1"/>
     </w:p>
     <w:p>
       <w:pPr>
@@ -1268,6 +1266,72 @@
           <w:szCs w:val="24"/>
           <w:lang w:val="en-US" w:eastAsia="zh-CN"/>
         </w:rPr>
+        <w:t>xFlag = 0</w:t>
+      </w:r>
+    </w:p>
+    <w:p>
+      <w:pPr>
+        <w:widowControl w:val="0"/>
+        <w:numPr>
+          <w:ilvl w:val="0"/>
+          <w:numId w:val="0"/>
+        </w:numPr>
+        <w:jc w:val="both"/>
+        <w:rPr>
+          <w:rFonts w:hint="default" w:ascii="Times New Roman" w:hAnsi="Times New Roman" w:cs="Times New Roman"/>
+          <w:sz w:val="24"/>
+          <w:szCs w:val="24"/>
+          <w:lang w:val="en-US" w:eastAsia="zh-CN"/>
+        </w:rPr>
+      </w:pPr>
+      <w:r>
+        <w:rPr>
+          <w:rFonts w:hint="default" w:ascii="Times New Roman" w:hAnsi="Times New Roman" w:cs="Times New Roman"/>
+          <w:sz w:val="24"/>
+          <w:szCs w:val="24"/>
+          <w:lang w:val="en-US" w:eastAsia="zh-CN"/>
+        </w:rPr>
+        <w:t>yFlag = 0</w:t>
+      </w:r>
+    </w:p>
+    <w:p>
+      <w:pPr>
+        <w:widowControl w:val="0"/>
+        <w:numPr>
+          <w:ilvl w:val="0"/>
+          <w:numId w:val="0"/>
+        </w:numPr>
+        <w:jc w:val="both"/>
+        <w:rPr>
+          <w:rFonts w:hint="default" w:ascii="Times New Roman" w:hAnsi="Times New Roman" w:cs="Times New Roman"/>
+          <w:sz w:val="24"/>
+          <w:szCs w:val="24"/>
+          <w:lang w:val="en-US" w:eastAsia="zh-CN"/>
+        </w:rPr>
+      </w:pPr>
+    </w:p>
+    <w:p>
+      <w:pPr>
+        <w:widowControl w:val="0"/>
+        <w:numPr>
+          <w:ilvl w:val="0"/>
+          <w:numId w:val="0"/>
+        </w:numPr>
+        <w:jc w:val="both"/>
+        <w:rPr>
+          <w:rFonts w:hint="default" w:ascii="Times New Roman" w:hAnsi="Times New Roman" w:cs="Times New Roman"/>
+          <w:sz w:val="24"/>
+          <w:szCs w:val="24"/>
+          <w:lang w:val="en-US" w:eastAsia="zh-CN"/>
+        </w:rPr>
+      </w:pPr>
+      <w:r>
+        <w:rPr>
+          <w:rFonts w:hint="default" w:ascii="Times New Roman" w:hAnsi="Times New Roman" w:cs="Times New Roman"/>
+          <w:sz w:val="24"/>
+          <w:szCs w:val="24"/>
+          <w:lang w:val="en-US" w:eastAsia="zh-CN"/>
+        </w:rPr>
         <w:t>def setup():</w:t>
       </w:r>
     </w:p>
@@ -1577,83 +1641,6 @@
           <w:lang w:val="en-US" w:eastAsia="zh-CN"/>
         </w:rPr>
       </w:pPr>
-      <w:r>
-        <w:rPr>
-          <w:rFonts w:hint="default" w:ascii="Times New Roman" w:hAnsi="Times New Roman" w:cs="Times New Roman"/>
-          <w:sz w:val="24"/>
-          <w:szCs w:val="24"/>
-          <w:lang w:val="en-US" w:eastAsia="zh-CN"/>
-        </w:rPr>
-        <w:tab/>
-      </w:r>
-      <w:r>
-        <w:rPr>
-          <w:rFonts w:hint="default" w:ascii="Times New Roman" w:hAnsi="Times New Roman" w:cs="Times New Roman"/>
-          <w:sz w:val="24"/>
-          <w:szCs w:val="24"/>
-          <w:lang w:val="en-US" w:eastAsia="zh-CN"/>
-        </w:rPr>
-        <w:t>global state</w:t>
-      </w:r>
-    </w:p>
-    <w:p>
-      <w:pPr>
-        <w:widowControl w:val="0"/>
-        <w:numPr>
-          <w:ilvl w:val="0"/>
-          <w:numId w:val="0"/>
-        </w:numPr>
-        <w:jc w:val="both"/>
-        <w:rPr>
-          <w:rFonts w:hint="default" w:ascii="Times New Roman" w:hAnsi="Times New Roman" w:cs="Times New Roman"/>
-          <w:sz w:val="24"/>
-          <w:szCs w:val="24"/>
-          <w:lang w:val="en-US" w:eastAsia="zh-CN"/>
-        </w:rPr>
-      </w:pPr>
-      <w:r>
-        <w:rPr>
-          <w:rFonts w:hint="default" w:ascii="Times New Roman" w:hAnsi="Times New Roman" w:cs="Times New Roman"/>
-          <w:sz w:val="24"/>
-          <w:szCs w:val="24"/>
-          <w:lang w:val="en-US" w:eastAsia="zh-CN"/>
-        </w:rPr>
-        <w:tab/>
-      </w:r>
-      <w:r>
-        <w:rPr>
-          <w:rFonts w:hint="default" w:ascii="Times New Roman" w:hAnsi="Times New Roman" w:cs="Times New Roman"/>
-          <w:sz w:val="24"/>
-          <w:szCs w:val="24"/>
-          <w:lang w:val="en-US" w:eastAsia="zh-CN"/>
-        </w:rPr>
-        <w:t>state = ['up', 'down', 'left', 'right']</w:t>
-      </w:r>
-      <w:r>
-        <w:rPr>
-          <w:rFonts w:hint="default" w:ascii="Times New Roman" w:hAnsi="Times New Roman" w:cs="Times New Roman"/>
-          <w:sz w:val="24"/>
-          <w:szCs w:val="24"/>
-          <w:lang w:val="en-US" w:eastAsia="zh-CN"/>
-        </w:rPr>
-        <w:tab/>
-      </w:r>
-    </w:p>
-    <w:p>
-      <w:pPr>
-        <w:widowControl w:val="0"/>
-        <w:numPr>
-          <w:ilvl w:val="0"/>
-          <w:numId w:val="0"/>
-        </w:numPr>
-        <w:jc w:val="both"/>
-        <w:rPr>
-          <w:rFonts w:hint="default" w:ascii="Times New Roman" w:hAnsi="Times New Roman" w:cs="Times New Roman"/>
-          <w:sz w:val="24"/>
-          <w:szCs w:val="24"/>
-          <w:lang w:val="en-US" w:eastAsia="zh-CN"/>
-        </w:rPr>
-      </w:pPr>
     </w:p>
     <w:p>
       <w:pPr>
@@ -1679,87 +1666,22 @@
         </w:rPr>
         <w:t>def getResult():</w:t>
       </w:r>
-      <w:r>
-        <w:rPr>
-          <w:rFonts w:hint="default" w:ascii="Times New Roman" w:hAnsi="Times New Roman" w:cs="Times New Roman"/>
-          <w:sz w:val="24"/>
-          <w:szCs w:val="24"/>
-          <w:lang w:val="en-US" w:eastAsia="zh-CN"/>
-        </w:rPr>
-        <w:tab/>
-      </w:r>
-      <w:r>
-        <w:rPr>
-          <w:rFonts w:hint="default" w:ascii="Times New Roman" w:hAnsi="Times New Roman" w:cs="Times New Roman"/>
-          <w:sz w:val="24"/>
-          <w:szCs w:val="24"/>
-          <w:lang w:val="en-US" w:eastAsia="zh-CN"/>
-        </w:rPr>
-        <w:tab/>
-      </w:r>
-      <w:r>
-        <w:rPr>
-          <w:rFonts w:hint="default" w:ascii="Times New Roman" w:hAnsi="Times New Roman" w:cs="Times New Roman"/>
-          <w:sz w:val="24"/>
-          <w:szCs w:val="24"/>
-          <w:lang w:val="en-US" w:eastAsia="zh-CN"/>
-        </w:rPr>
-        <w:tab/>
-      </w:r>
-      <w:r>
-        <w:rPr>
-          <w:rFonts w:hint="default" w:ascii="Times New Roman" w:hAnsi="Times New Roman" w:cs="Times New Roman"/>
-          <w:sz w:val="24"/>
-          <w:szCs w:val="24"/>
-          <w:lang w:val="en-US" w:eastAsia="zh-CN"/>
-        </w:rPr>
-        <w:tab/>
-      </w:r>
-      <w:r>
-        <w:rPr>
-          <w:rFonts w:hint="default" w:ascii="Times New Roman" w:hAnsi="Times New Roman" w:cs="Times New Roman"/>
-          <w:sz w:val="24"/>
-          <w:szCs w:val="24"/>
-          <w:lang w:val="en-US" w:eastAsia="zh-CN"/>
-        </w:rPr>
-        <w:tab/>
-      </w:r>
-      <w:r>
-        <w:rPr>
-          <w:rFonts w:hint="default" w:ascii="Times New Roman" w:hAnsi="Times New Roman" w:cs="Times New Roman"/>
-          <w:sz w:val="24"/>
-          <w:szCs w:val="24"/>
-          <w:lang w:val="en-US" w:eastAsia="zh-CN"/>
-        </w:rPr>
-        <w:tab/>
-      </w:r>
-      <w:r>
-        <w:rPr>
-          <w:rFonts w:hint="default" w:ascii="Times New Roman" w:hAnsi="Times New Roman" w:cs="Times New Roman"/>
-          <w:sz w:val="24"/>
-          <w:szCs w:val="24"/>
-          <w:lang w:val="en-US" w:eastAsia="zh-CN"/>
-        </w:rPr>
-        <w:tab/>
-      </w:r>
-      <w:r>
-        <w:rPr>
-          <w:rFonts w:hint="default" w:ascii="Times New Roman" w:hAnsi="Times New Roman" w:cs="Times New Roman"/>
-          <w:sz w:val="24"/>
-          <w:szCs w:val="24"/>
-          <w:lang w:val="en-US" w:eastAsia="zh-CN"/>
-        </w:rPr>
-        <w:tab/>
-      </w:r>
-      <w:r>
-        <w:rPr>
-          <w:rFonts w:hint="default" w:ascii="Times New Roman" w:hAnsi="Times New Roman" w:cs="Times New Roman"/>
-          <w:sz w:val="24"/>
-          <w:szCs w:val="24"/>
-          <w:lang w:val="en-US" w:eastAsia="zh-CN"/>
-        </w:rPr>
-        <w:tab/>
-      </w:r>
+    </w:p>
+    <w:p>
+      <w:pPr>
+        <w:widowControl w:val="0"/>
+        <w:numPr>
+          <w:ilvl w:val="0"/>
+          <w:numId w:val="0"/>
+        </w:numPr>
+        <w:jc w:val="both"/>
+        <w:rPr>
+          <w:rFonts w:hint="default" w:ascii="Times New Roman" w:hAnsi="Times New Roman" w:cs="Times New Roman"/>
+          <w:sz w:val="24"/>
+          <w:szCs w:val="24"/>
+          <w:lang w:val="en-US" w:eastAsia="zh-CN"/>
+        </w:rPr>
+      </w:pPr>
       <w:r>
         <w:rPr>
           <w:rFonts w:hint="default" w:ascii="Times New Roman" w:hAnsi="Times New Roman" w:cs="Times New Roman"/>
@@ -1810,6 +1732,264 @@
           <w:szCs w:val="24"/>
           <w:lang w:val="en-US" w:eastAsia="zh-CN"/>
         </w:rPr>
+        <w:t>global xFlag, yFlag</w:t>
+      </w:r>
+    </w:p>
+    <w:p>
+      <w:pPr>
+        <w:widowControl w:val="0"/>
+        <w:numPr>
+          <w:ilvl w:val="0"/>
+          <w:numId w:val="0"/>
+        </w:numPr>
+        <w:jc w:val="both"/>
+        <w:rPr>
+          <w:rFonts w:hint="default" w:ascii="Times New Roman" w:hAnsi="Times New Roman" w:cs="Times New Roman"/>
+          <w:sz w:val="24"/>
+          <w:szCs w:val="24"/>
+          <w:lang w:val="en-US" w:eastAsia="zh-CN"/>
+        </w:rPr>
+      </w:pPr>
+      <w:r>
+        <w:rPr>
+          <w:rFonts w:hint="default" w:ascii="Times New Roman" w:hAnsi="Times New Roman" w:cs="Times New Roman"/>
+          <w:sz w:val="24"/>
+          <w:szCs w:val="24"/>
+          <w:lang w:val="en-US" w:eastAsia="zh-CN"/>
+        </w:rPr>
+        <w:tab/>
+      </w:r>
+      <w:r>
+        <w:rPr>
+          <w:rFonts w:hint="default" w:ascii="Times New Roman" w:hAnsi="Times New Roman" w:cs="Times New Roman"/>
+          <w:sz w:val="24"/>
+          <w:szCs w:val="24"/>
+          <w:lang w:val="en-US" w:eastAsia="zh-CN"/>
+        </w:rPr>
+        <w:t>if ADC0832.getResult(0) == 0:</w:t>
+      </w:r>
+    </w:p>
+    <w:p>
+      <w:pPr>
+        <w:widowControl w:val="0"/>
+        <w:numPr>
+          <w:ilvl w:val="0"/>
+          <w:numId w:val="0"/>
+        </w:numPr>
+        <w:jc w:val="both"/>
+        <w:rPr>
+          <w:rFonts w:hint="default" w:ascii="Times New Roman" w:hAnsi="Times New Roman" w:cs="Times New Roman"/>
+          <w:sz w:val="24"/>
+          <w:szCs w:val="24"/>
+          <w:lang w:val="en-US" w:eastAsia="zh-CN"/>
+        </w:rPr>
+      </w:pPr>
+      <w:r>
+        <w:rPr>
+          <w:rFonts w:hint="default" w:ascii="Times New Roman" w:hAnsi="Times New Roman" w:cs="Times New Roman"/>
+          <w:sz w:val="24"/>
+          <w:szCs w:val="24"/>
+          <w:lang w:val="en-US" w:eastAsia="zh-CN"/>
+        </w:rPr>
+        <w:tab/>
+      </w:r>
+      <w:r>
+        <w:rPr>
+          <w:rFonts w:hint="default" w:ascii="Times New Roman" w:hAnsi="Times New Roman" w:cs="Times New Roman"/>
+          <w:sz w:val="24"/>
+          <w:szCs w:val="24"/>
+          <w:lang w:val="en-US" w:eastAsia="zh-CN"/>
+        </w:rPr>
+        <w:tab/>
+      </w:r>
+      <w:r>
+        <w:rPr>
+          <w:rFonts w:hint="default" w:ascii="Times New Roman" w:hAnsi="Times New Roman" w:cs="Times New Roman"/>
+          <w:sz w:val="24"/>
+          <w:szCs w:val="24"/>
+          <w:lang w:val="en-US" w:eastAsia="zh-CN"/>
+        </w:rPr>
+        <w:t>xFlag = 1</w:t>
+      </w:r>
+      <w:r>
+        <w:rPr>
+          <w:rFonts w:hint="default" w:ascii="Times New Roman" w:hAnsi="Times New Roman" w:cs="Times New Roman"/>
+          <w:sz w:val="24"/>
+          <w:szCs w:val="24"/>
+          <w:lang w:val="en-US" w:eastAsia="zh-CN"/>
+        </w:rPr>
+        <w:tab/>
+      </w:r>
+      <w:r>
+        <w:rPr>
+          <w:rFonts w:hint="default" w:ascii="Times New Roman" w:hAnsi="Times New Roman" w:cs="Times New Roman"/>
+          <w:sz w:val="24"/>
+          <w:szCs w:val="24"/>
+          <w:lang w:val="en-US" w:eastAsia="zh-CN"/>
+        </w:rPr>
+        <w:tab/>
+      </w:r>
+      <w:r>
+        <w:rPr>
+          <w:rFonts w:hint="default" w:ascii="Times New Roman" w:hAnsi="Times New Roman" w:cs="Times New Roman"/>
+          <w:sz w:val="24"/>
+          <w:szCs w:val="24"/>
+          <w:lang w:val="en-US" w:eastAsia="zh-CN"/>
+        </w:rPr>
+        <w:t>#down</w:t>
+      </w:r>
+    </w:p>
+    <w:p>
+      <w:pPr>
+        <w:widowControl w:val="0"/>
+        <w:numPr>
+          <w:ilvl w:val="0"/>
+          <w:numId w:val="0"/>
+        </w:numPr>
+        <w:jc w:val="both"/>
+        <w:rPr>
+          <w:rFonts w:hint="default" w:ascii="Times New Roman" w:hAnsi="Times New Roman" w:cs="Times New Roman"/>
+          <w:sz w:val="24"/>
+          <w:szCs w:val="24"/>
+          <w:lang w:val="en-US" w:eastAsia="zh-CN"/>
+        </w:rPr>
+      </w:pPr>
+      <w:r>
+        <w:rPr>
+          <w:rFonts w:hint="default" w:ascii="Times New Roman" w:hAnsi="Times New Roman" w:cs="Times New Roman"/>
+          <w:sz w:val="24"/>
+          <w:szCs w:val="24"/>
+          <w:lang w:val="en-US" w:eastAsia="zh-CN"/>
+        </w:rPr>
+        <w:tab/>
+      </w:r>
+      <w:r>
+        <w:rPr>
+          <w:rFonts w:hint="default" w:ascii="Times New Roman" w:hAnsi="Times New Roman" w:cs="Times New Roman"/>
+          <w:sz w:val="24"/>
+          <w:szCs w:val="24"/>
+          <w:lang w:val="en-US" w:eastAsia="zh-CN"/>
+        </w:rPr>
+        <w:t>if ADC0832.getResult(0) == 255:</w:t>
+      </w:r>
+    </w:p>
+    <w:p>
+      <w:pPr>
+        <w:widowControl w:val="0"/>
+        <w:numPr>
+          <w:ilvl w:val="0"/>
+          <w:numId w:val="0"/>
+        </w:numPr>
+        <w:jc w:val="both"/>
+        <w:rPr>
+          <w:rFonts w:hint="default" w:ascii="Times New Roman" w:hAnsi="Times New Roman" w:cs="Times New Roman"/>
+          <w:sz w:val="24"/>
+          <w:szCs w:val="24"/>
+          <w:lang w:val="en-US" w:eastAsia="zh-CN"/>
+        </w:rPr>
+      </w:pPr>
+      <w:r>
+        <w:rPr>
+          <w:rFonts w:hint="default" w:ascii="Times New Roman" w:hAnsi="Times New Roman" w:cs="Times New Roman"/>
+          <w:sz w:val="24"/>
+          <w:szCs w:val="24"/>
+          <w:lang w:val="en-US" w:eastAsia="zh-CN"/>
+        </w:rPr>
+        <w:tab/>
+      </w:r>
+      <w:r>
+        <w:rPr>
+          <w:rFonts w:hint="default" w:ascii="Times New Roman" w:hAnsi="Times New Roman" w:cs="Times New Roman"/>
+          <w:sz w:val="24"/>
+          <w:szCs w:val="24"/>
+          <w:lang w:val="en-US" w:eastAsia="zh-CN"/>
+        </w:rPr>
+        <w:tab/>
+      </w:r>
+      <w:r>
+        <w:rPr>
+          <w:rFonts w:hint="default" w:ascii="Times New Roman" w:hAnsi="Times New Roman" w:cs="Times New Roman"/>
+          <w:sz w:val="24"/>
+          <w:szCs w:val="24"/>
+          <w:lang w:val="en-US" w:eastAsia="zh-CN"/>
+        </w:rPr>
+        <w:t>xFlag = 2</w:t>
+      </w:r>
+      <w:r>
+        <w:rPr>
+          <w:rFonts w:hint="default" w:ascii="Times New Roman" w:hAnsi="Times New Roman" w:cs="Times New Roman"/>
+          <w:sz w:val="24"/>
+          <w:szCs w:val="24"/>
+          <w:lang w:val="en-US" w:eastAsia="zh-CN"/>
+        </w:rPr>
+        <w:tab/>
+      </w:r>
+      <w:r>
+        <w:rPr>
+          <w:rFonts w:hint="default" w:ascii="Times New Roman" w:hAnsi="Times New Roman" w:cs="Times New Roman"/>
+          <w:sz w:val="24"/>
+          <w:szCs w:val="24"/>
+          <w:lang w:val="en-US" w:eastAsia="zh-CN"/>
+        </w:rPr>
+        <w:tab/>
+      </w:r>
+      <w:r>
+        <w:rPr>
+          <w:rFonts w:hint="default" w:ascii="Times New Roman" w:hAnsi="Times New Roman" w:cs="Times New Roman"/>
+          <w:sz w:val="24"/>
+          <w:szCs w:val="24"/>
+          <w:lang w:val="en-US" w:eastAsia="zh-CN"/>
+        </w:rPr>
+        <w:t>#up</w:t>
+      </w:r>
+    </w:p>
+    <w:p>
+      <w:pPr>
+        <w:widowControl w:val="0"/>
+        <w:numPr>
+          <w:ilvl w:val="0"/>
+          <w:numId w:val="0"/>
+        </w:numPr>
+        <w:jc w:val="both"/>
+        <w:rPr>
+          <w:rFonts w:hint="default" w:ascii="Times New Roman" w:hAnsi="Times New Roman" w:cs="Times New Roman"/>
+          <w:sz w:val="24"/>
+          <w:szCs w:val="24"/>
+          <w:lang w:val="en-US" w:eastAsia="zh-CN"/>
+        </w:rPr>
+      </w:pPr>
+    </w:p>
+    <w:p>
+      <w:pPr>
+        <w:widowControl w:val="0"/>
+        <w:numPr>
+          <w:ilvl w:val="0"/>
+          <w:numId w:val="0"/>
+        </w:numPr>
+        <w:jc w:val="both"/>
+        <w:rPr>
+          <w:rFonts w:hint="default" w:ascii="Times New Roman" w:hAnsi="Times New Roman" w:cs="Times New Roman"/>
+          <w:sz w:val="24"/>
+          <w:szCs w:val="24"/>
+          <w:lang w:val="en-US" w:eastAsia="zh-CN"/>
+        </w:rPr>
+      </w:pPr>
+      <w:r>
+        <w:rPr>
+          <w:rFonts w:hint="default" w:ascii="Times New Roman" w:hAnsi="Times New Roman" w:cs="Times New Roman"/>
+          <w:sz w:val="24"/>
+          <w:szCs w:val="24"/>
+          <w:lang w:val="en-US" w:eastAsia="zh-CN"/>
+        </w:rPr>
+        <w:tab/>
+      </w:r>
+      <w:r>
+        <w:rPr>
+          <w:rFonts w:hint="default" w:ascii="Times New Roman" w:hAnsi="Times New Roman" w:cs="Times New Roman"/>
+          <w:sz w:val="24"/>
+          <w:szCs w:val="24"/>
+          <w:lang w:val="en-US" w:eastAsia="zh-CN"/>
+        </w:rPr>
         <w:t>if ADC0832.getResult(1) == 0:</w:t>
       </w:r>
     </w:p>
@@ -1853,34 +2033,34 @@
           <w:szCs w:val="24"/>
           <w:lang w:val="en-US" w:eastAsia="zh-CN"/>
         </w:rPr>
-        <w:t>return 1</w:t>
-      </w:r>
-      <w:r>
-        <w:rPr>
-          <w:rFonts w:hint="default" w:ascii="Times New Roman" w:hAnsi="Times New Roman" w:cs="Times New Roman"/>
-          <w:sz w:val="24"/>
-          <w:szCs w:val="24"/>
-          <w:lang w:val="en-US" w:eastAsia="zh-CN"/>
-        </w:rPr>
-        <w:tab/>
-      </w:r>
-      <w:r>
-        <w:rPr>
-          <w:rFonts w:hint="default" w:ascii="Times New Roman" w:hAnsi="Times New Roman" w:cs="Times New Roman"/>
-          <w:sz w:val="24"/>
-          <w:szCs w:val="24"/>
-          <w:lang w:val="en-US" w:eastAsia="zh-CN"/>
-        </w:rPr>
-        <w:tab/>
-      </w:r>
-      <w:r>
-        <w:rPr>
-          <w:rFonts w:hint="default" w:ascii="Times New Roman" w:hAnsi="Times New Roman" w:cs="Times New Roman"/>
-          <w:sz w:val="24"/>
-          <w:szCs w:val="24"/>
-          <w:lang w:val="en-US" w:eastAsia="zh-CN"/>
-        </w:rPr>
-        <w:t>#up</w:t>
+        <w:t>yFlag = 1</w:t>
+      </w:r>
+      <w:r>
+        <w:rPr>
+          <w:rFonts w:hint="default" w:ascii="Times New Roman" w:hAnsi="Times New Roman" w:cs="Times New Roman"/>
+          <w:sz w:val="24"/>
+          <w:szCs w:val="24"/>
+          <w:lang w:val="en-US" w:eastAsia="zh-CN"/>
+        </w:rPr>
+        <w:tab/>
+      </w:r>
+      <w:r>
+        <w:rPr>
+          <w:rFonts w:hint="default" w:ascii="Times New Roman" w:hAnsi="Times New Roman" w:cs="Times New Roman"/>
+          <w:sz w:val="24"/>
+          <w:szCs w:val="24"/>
+          <w:lang w:val="en-US" w:eastAsia="zh-CN"/>
+        </w:rPr>
+        <w:tab/>
+      </w:r>
+      <w:r>
+        <w:rPr>
+          <w:rFonts w:hint="default" w:ascii="Times New Roman" w:hAnsi="Times New Roman" w:cs="Times New Roman"/>
+          <w:sz w:val="24"/>
+          <w:szCs w:val="24"/>
+          <w:lang w:val="en-US" w:eastAsia="zh-CN"/>
+        </w:rPr>
+        <w:t>#left</w:t>
       </w:r>
     </w:p>
     <w:p>
@@ -1957,231 +2137,7 @@
           <w:szCs w:val="24"/>
           <w:lang w:val="en-US" w:eastAsia="zh-CN"/>
         </w:rPr>
-        <w:t>return 2</w:t>
-      </w:r>
-      <w:r>
-        <w:rPr>
-          <w:rFonts w:hint="default" w:ascii="Times New Roman" w:hAnsi="Times New Roman" w:cs="Times New Roman"/>
-          <w:sz w:val="24"/>
-          <w:szCs w:val="24"/>
-          <w:lang w:val="en-US" w:eastAsia="zh-CN"/>
-        </w:rPr>
-        <w:tab/>
-      </w:r>
-      <w:r>
-        <w:rPr>
-          <w:rFonts w:hint="default" w:ascii="Times New Roman" w:hAnsi="Times New Roman" w:cs="Times New Roman"/>
-          <w:sz w:val="24"/>
-          <w:szCs w:val="24"/>
-          <w:lang w:val="en-US" w:eastAsia="zh-CN"/>
-        </w:rPr>
-        <w:tab/>
-      </w:r>
-      <w:r>
-        <w:rPr>
-          <w:rFonts w:hint="default" w:ascii="Times New Roman" w:hAnsi="Times New Roman" w:cs="Times New Roman"/>
-          <w:sz w:val="24"/>
-          <w:szCs w:val="24"/>
-          <w:lang w:val="en-US" w:eastAsia="zh-CN"/>
-        </w:rPr>
-        <w:t>#down</w:t>
-      </w:r>
-    </w:p>
-    <w:p>
-      <w:pPr>
-        <w:widowControl w:val="0"/>
-        <w:numPr>
-          <w:ilvl w:val="0"/>
-          <w:numId w:val="0"/>
-        </w:numPr>
-        <w:jc w:val="both"/>
-        <w:rPr>
-          <w:rFonts w:hint="default" w:ascii="Times New Roman" w:hAnsi="Times New Roman" w:cs="Times New Roman"/>
-          <w:sz w:val="24"/>
-          <w:szCs w:val="24"/>
-          <w:lang w:val="en-US" w:eastAsia="zh-CN"/>
-        </w:rPr>
-      </w:pPr>
-    </w:p>
-    <w:p>
-      <w:pPr>
-        <w:widowControl w:val="0"/>
-        <w:numPr>
-          <w:ilvl w:val="0"/>
-          <w:numId w:val="0"/>
-        </w:numPr>
-        <w:jc w:val="both"/>
-        <w:rPr>
-          <w:rFonts w:hint="default" w:ascii="Times New Roman" w:hAnsi="Times New Roman" w:cs="Times New Roman"/>
-          <w:sz w:val="24"/>
-          <w:szCs w:val="24"/>
-          <w:lang w:val="en-US" w:eastAsia="zh-CN"/>
-        </w:rPr>
-      </w:pPr>
-      <w:r>
-        <w:rPr>
-          <w:rFonts w:hint="default" w:ascii="Times New Roman" w:hAnsi="Times New Roman" w:cs="Times New Roman"/>
-          <w:sz w:val="24"/>
-          <w:szCs w:val="24"/>
-          <w:lang w:val="en-US" w:eastAsia="zh-CN"/>
-        </w:rPr>
-        <w:tab/>
-      </w:r>
-      <w:r>
-        <w:rPr>
-          <w:rFonts w:hint="default" w:ascii="Times New Roman" w:hAnsi="Times New Roman" w:cs="Times New Roman"/>
-          <w:sz w:val="24"/>
-          <w:szCs w:val="24"/>
-          <w:lang w:val="en-US" w:eastAsia="zh-CN"/>
-        </w:rPr>
-        <w:t>if ADC0832.getResult(0) == 0:</w:t>
-      </w:r>
-    </w:p>
-    <w:p>
-      <w:pPr>
-        <w:widowControl w:val="0"/>
-        <w:numPr>
-          <w:ilvl w:val="0"/>
-          <w:numId w:val="0"/>
-        </w:numPr>
-        <w:jc w:val="both"/>
-        <w:rPr>
-          <w:rFonts w:hint="default" w:ascii="Times New Roman" w:hAnsi="Times New Roman" w:cs="Times New Roman"/>
-          <w:sz w:val="24"/>
-          <w:szCs w:val="24"/>
-          <w:lang w:val="en-US" w:eastAsia="zh-CN"/>
-        </w:rPr>
-      </w:pPr>
-      <w:r>
-        <w:rPr>
-          <w:rFonts w:hint="default" w:ascii="Times New Roman" w:hAnsi="Times New Roman" w:cs="Times New Roman"/>
-          <w:sz w:val="24"/>
-          <w:szCs w:val="24"/>
-          <w:lang w:val="en-US" w:eastAsia="zh-CN"/>
-        </w:rPr>
-        <w:tab/>
-      </w:r>
-      <w:r>
-        <w:rPr>
-          <w:rFonts w:hint="default" w:ascii="Times New Roman" w:hAnsi="Times New Roman" w:cs="Times New Roman"/>
-          <w:sz w:val="24"/>
-          <w:szCs w:val="24"/>
-          <w:lang w:val="en-US" w:eastAsia="zh-CN"/>
-        </w:rPr>
-        <w:tab/>
-      </w:r>
-      <w:r>
-        <w:rPr>
-          <w:rFonts w:hint="default" w:ascii="Times New Roman" w:hAnsi="Times New Roman" w:cs="Times New Roman"/>
-          <w:sz w:val="24"/>
-          <w:szCs w:val="24"/>
-          <w:lang w:val="en-US" w:eastAsia="zh-CN"/>
-        </w:rPr>
-        <w:t>return 3</w:t>
-      </w:r>
-      <w:r>
-        <w:rPr>
-          <w:rFonts w:hint="default" w:ascii="Times New Roman" w:hAnsi="Times New Roman" w:cs="Times New Roman"/>
-          <w:sz w:val="24"/>
-          <w:szCs w:val="24"/>
-          <w:lang w:val="en-US" w:eastAsia="zh-CN"/>
-        </w:rPr>
-        <w:tab/>
-      </w:r>
-      <w:r>
-        <w:rPr>
-          <w:rFonts w:hint="default" w:ascii="Times New Roman" w:hAnsi="Times New Roman" w:cs="Times New Roman"/>
-          <w:sz w:val="24"/>
-          <w:szCs w:val="24"/>
-          <w:lang w:val="en-US" w:eastAsia="zh-CN"/>
-        </w:rPr>
-        <w:tab/>
-      </w:r>
-      <w:r>
-        <w:rPr>
-          <w:rFonts w:hint="default" w:ascii="Times New Roman" w:hAnsi="Times New Roman" w:cs="Times New Roman"/>
-          <w:sz w:val="24"/>
-          <w:szCs w:val="24"/>
-          <w:lang w:val="en-US" w:eastAsia="zh-CN"/>
-        </w:rPr>
-        <w:t>#left</w:t>
-      </w:r>
-    </w:p>
-    <w:p>
-      <w:pPr>
-        <w:widowControl w:val="0"/>
-        <w:numPr>
-          <w:ilvl w:val="0"/>
-          <w:numId w:val="0"/>
-        </w:numPr>
-        <w:jc w:val="both"/>
-        <w:rPr>
-          <w:rFonts w:hint="default" w:ascii="Times New Roman" w:hAnsi="Times New Roman" w:cs="Times New Roman"/>
-          <w:sz w:val="24"/>
-          <w:szCs w:val="24"/>
-          <w:lang w:val="en-US" w:eastAsia="zh-CN"/>
-        </w:rPr>
-      </w:pPr>
-      <w:r>
-        <w:rPr>
-          <w:rFonts w:hint="default" w:ascii="Times New Roman" w:hAnsi="Times New Roman" w:cs="Times New Roman"/>
-          <w:sz w:val="24"/>
-          <w:szCs w:val="24"/>
-          <w:lang w:val="en-US" w:eastAsia="zh-CN"/>
-        </w:rPr>
-        <w:tab/>
-      </w:r>
-      <w:r>
-        <w:rPr>
-          <w:rFonts w:hint="default" w:ascii="Times New Roman" w:hAnsi="Times New Roman" w:cs="Times New Roman"/>
-          <w:sz w:val="24"/>
-          <w:szCs w:val="24"/>
-          <w:lang w:val="en-US" w:eastAsia="zh-CN"/>
-        </w:rPr>
-        <w:t>if ADC0832.getResult(0) == 255:</w:t>
-      </w:r>
-    </w:p>
-    <w:p>
-      <w:pPr>
-        <w:widowControl w:val="0"/>
-        <w:numPr>
-          <w:ilvl w:val="0"/>
-          <w:numId w:val="0"/>
-        </w:numPr>
-        <w:jc w:val="both"/>
-        <w:rPr>
-          <w:rFonts w:hint="default" w:ascii="Times New Roman" w:hAnsi="Times New Roman" w:cs="Times New Roman"/>
-          <w:sz w:val="24"/>
-          <w:szCs w:val="24"/>
-          <w:lang w:val="en-US" w:eastAsia="zh-CN"/>
-        </w:rPr>
-      </w:pPr>
-      <w:r>
-        <w:rPr>
-          <w:rFonts w:hint="default" w:ascii="Times New Roman" w:hAnsi="Times New Roman" w:cs="Times New Roman"/>
-          <w:sz w:val="24"/>
-          <w:szCs w:val="24"/>
-          <w:lang w:val="en-US" w:eastAsia="zh-CN"/>
-        </w:rPr>
-        <w:tab/>
-      </w:r>
-      <w:r>
-        <w:rPr>
-          <w:rFonts w:hint="default" w:ascii="Times New Roman" w:hAnsi="Times New Roman" w:cs="Times New Roman"/>
-          <w:sz w:val="24"/>
-          <w:szCs w:val="24"/>
-          <w:lang w:val="en-US" w:eastAsia="zh-CN"/>
-        </w:rPr>
-        <w:tab/>
-      </w:r>
-      <w:r>
-        <w:rPr>
-          <w:rFonts w:hint="default" w:ascii="Times New Roman" w:hAnsi="Times New Roman" w:cs="Times New Roman"/>
-          <w:sz w:val="24"/>
-          <w:szCs w:val="24"/>
-          <w:lang w:val="en-US" w:eastAsia="zh-CN"/>
-        </w:rPr>
-        <w:t>return 4</w:t>
+        <w:t>yFlag = 2</w:t>
       </w:r>
       <w:r>
         <w:rPr>
@@ -2482,127 +2438,387 @@
           <w:szCs w:val="24"/>
           <w:lang w:val="en-US" w:eastAsia="zh-CN"/>
         </w:rPr>
-        <w:t>tmp = getResult()</w:t>
-      </w:r>
-    </w:p>
-    <w:p>
-      <w:pPr>
-        <w:widowControl w:val="0"/>
-        <w:numPr>
-          <w:ilvl w:val="0"/>
-          <w:numId w:val="0"/>
-        </w:numPr>
-        <w:jc w:val="both"/>
-        <w:rPr>
-          <w:rFonts w:hint="default" w:ascii="Times New Roman" w:hAnsi="Times New Roman" w:cs="Times New Roman"/>
-          <w:sz w:val="24"/>
-          <w:szCs w:val="24"/>
-          <w:lang w:val="en-US" w:eastAsia="zh-CN"/>
-        </w:rPr>
-      </w:pPr>
-      <w:r>
-        <w:rPr>
-          <w:rFonts w:hint="default" w:ascii="Times New Roman" w:hAnsi="Times New Roman" w:cs="Times New Roman"/>
-          <w:sz w:val="24"/>
-          <w:szCs w:val="24"/>
-          <w:lang w:val="en-US" w:eastAsia="zh-CN"/>
-        </w:rPr>
-        <w:tab/>
-      </w:r>
-      <w:r>
-        <w:rPr>
-          <w:rFonts w:hint="default" w:ascii="Times New Roman" w:hAnsi="Times New Roman" w:cs="Times New Roman"/>
-          <w:sz w:val="24"/>
-          <w:szCs w:val="24"/>
-          <w:lang w:val="en-US" w:eastAsia="zh-CN"/>
-        </w:rPr>
-        <w:tab/>
-      </w:r>
-      <w:r>
-        <w:rPr>
-          <w:rFonts w:hint="default" w:ascii="Times New Roman" w:hAnsi="Times New Roman" w:cs="Times New Roman"/>
-          <w:sz w:val="24"/>
-          <w:szCs w:val="24"/>
-          <w:lang w:val="en-US" w:eastAsia="zh-CN"/>
-        </w:rPr>
-        <w:t>if tmp != None:</w:t>
-      </w:r>
-    </w:p>
-    <w:p>
-      <w:pPr>
-        <w:widowControl w:val="0"/>
-        <w:numPr>
-          <w:ilvl w:val="0"/>
-          <w:numId w:val="0"/>
-        </w:numPr>
-        <w:jc w:val="both"/>
-        <w:rPr>
-          <w:rFonts w:hint="default" w:ascii="Times New Roman" w:hAnsi="Times New Roman" w:cs="Times New Roman"/>
-          <w:sz w:val="24"/>
-          <w:szCs w:val="24"/>
-          <w:lang w:val="en-US" w:eastAsia="zh-CN"/>
-        </w:rPr>
-      </w:pPr>
-      <w:r>
-        <w:rPr>
-          <w:rFonts w:hint="default" w:ascii="Times New Roman" w:hAnsi="Times New Roman" w:cs="Times New Roman"/>
-          <w:sz w:val="24"/>
-          <w:szCs w:val="24"/>
-          <w:lang w:val="en-US" w:eastAsia="zh-CN"/>
-        </w:rPr>
-        <w:tab/>
-      </w:r>
-      <w:r>
-        <w:rPr>
-          <w:rFonts w:hint="default" w:ascii="Times New Roman" w:hAnsi="Times New Roman" w:cs="Times New Roman"/>
-          <w:sz w:val="24"/>
-          <w:szCs w:val="24"/>
-          <w:lang w:val="en-US" w:eastAsia="zh-CN"/>
-        </w:rPr>
-        <w:tab/>
-      </w:r>
-      <w:r>
-        <w:rPr>
-          <w:rFonts w:hint="default" w:ascii="Times New Roman" w:hAnsi="Times New Roman" w:cs="Times New Roman"/>
-          <w:sz w:val="24"/>
-          <w:szCs w:val="24"/>
-          <w:lang w:val="en-US" w:eastAsia="zh-CN"/>
-        </w:rPr>
-        <w:tab/>
-      </w:r>
-      <w:r>
-        <w:rPr>
-          <w:rFonts w:hint="default" w:ascii="Times New Roman" w:hAnsi="Times New Roman" w:cs="Times New Roman"/>
-          <w:sz w:val="24"/>
-          <w:szCs w:val="24"/>
-          <w:lang w:val="en-US" w:eastAsia="zh-CN"/>
-        </w:rPr>
-        <w:t>print state[tmp - 1]</w:t>
-      </w:r>
-    </w:p>
-    <w:p>
-      <w:pPr>
-        <w:widowControl w:val="0"/>
-        <w:numPr>
-          <w:ilvl w:val="0"/>
-          <w:numId w:val="0"/>
-        </w:numPr>
-        <w:jc w:val="both"/>
-        <w:rPr>
-          <w:rFonts w:hint="default" w:ascii="Times New Roman" w:hAnsi="Times New Roman" w:cs="Times New Roman"/>
-          <w:sz w:val="24"/>
-          <w:szCs w:val="24"/>
-          <w:lang w:val="en-US" w:eastAsia="zh-CN"/>
-        </w:rPr>
-      </w:pPr>
-      <w:r>
-        <w:rPr>
-          <w:rFonts w:hint="default" w:ascii="Times New Roman" w:hAnsi="Times New Roman" w:cs="Times New Roman"/>
-          <w:sz w:val="24"/>
-          <w:szCs w:val="24"/>
-          <w:lang w:val="en-US" w:eastAsia="zh-CN"/>
-        </w:rPr>
-        <w:t xml:space="preserve">                time.sleep(0.2)</w:t>
+        <w:t>getResult()</w:t>
+      </w:r>
+    </w:p>
+    <w:p>
+      <w:pPr>
+        <w:widowControl w:val="0"/>
+        <w:numPr>
+          <w:ilvl w:val="0"/>
+          <w:numId w:val="0"/>
+        </w:numPr>
+        <w:jc w:val="both"/>
+        <w:rPr>
+          <w:rFonts w:hint="default" w:ascii="Times New Roman" w:hAnsi="Times New Roman" w:cs="Times New Roman"/>
+          <w:sz w:val="24"/>
+          <w:szCs w:val="24"/>
+          <w:lang w:val="en-US" w:eastAsia="zh-CN"/>
+        </w:rPr>
+      </w:pPr>
+      <w:r>
+        <w:rPr>
+          <w:rFonts w:hint="default" w:ascii="Times New Roman" w:hAnsi="Times New Roman" w:cs="Times New Roman"/>
+          <w:sz w:val="24"/>
+          <w:szCs w:val="24"/>
+          <w:lang w:val="en-US" w:eastAsia="zh-CN"/>
+        </w:rPr>
+        <w:tab/>
+      </w:r>
+      <w:r>
+        <w:rPr>
+          <w:rFonts w:hint="default" w:ascii="Times New Roman" w:hAnsi="Times New Roman" w:cs="Times New Roman"/>
+          <w:sz w:val="24"/>
+          <w:szCs w:val="24"/>
+          <w:lang w:val="en-US" w:eastAsia="zh-CN"/>
+        </w:rPr>
+        <w:tab/>
+      </w:r>
+      <w:r>
+        <w:rPr>
+          <w:rFonts w:hint="default" w:ascii="Times New Roman" w:hAnsi="Times New Roman" w:cs="Times New Roman"/>
+          <w:sz w:val="24"/>
+          <w:szCs w:val="24"/>
+          <w:lang w:val="en-US" w:eastAsia="zh-CN"/>
+        </w:rPr>
+        <w:t>if xFlag == 1:</w:t>
+      </w:r>
+    </w:p>
+    <w:p>
+      <w:pPr>
+        <w:widowControl w:val="0"/>
+        <w:numPr>
+          <w:ilvl w:val="0"/>
+          <w:numId w:val="0"/>
+        </w:numPr>
+        <w:jc w:val="both"/>
+        <w:rPr>
+          <w:rFonts w:hint="default" w:ascii="Times New Roman" w:hAnsi="Times New Roman" w:cs="Times New Roman"/>
+          <w:sz w:val="24"/>
+          <w:szCs w:val="24"/>
+          <w:lang w:val="en-US" w:eastAsia="zh-CN"/>
+        </w:rPr>
+      </w:pPr>
+      <w:r>
+        <w:rPr>
+          <w:rFonts w:hint="default" w:ascii="Times New Roman" w:hAnsi="Times New Roman" w:cs="Times New Roman"/>
+          <w:sz w:val="24"/>
+          <w:szCs w:val="24"/>
+          <w:lang w:val="en-US" w:eastAsia="zh-CN"/>
+        </w:rPr>
+        <w:tab/>
+      </w:r>
+      <w:r>
+        <w:rPr>
+          <w:rFonts w:hint="default" w:ascii="Times New Roman" w:hAnsi="Times New Roman" w:cs="Times New Roman"/>
+          <w:sz w:val="24"/>
+          <w:szCs w:val="24"/>
+          <w:lang w:val="en-US" w:eastAsia="zh-CN"/>
+        </w:rPr>
+        <w:tab/>
+      </w:r>
+      <w:r>
+        <w:rPr>
+          <w:rFonts w:hint="default" w:ascii="Times New Roman" w:hAnsi="Times New Roman" w:cs="Times New Roman"/>
+          <w:sz w:val="24"/>
+          <w:szCs w:val="24"/>
+          <w:lang w:val="en-US" w:eastAsia="zh-CN"/>
+        </w:rPr>
+        <w:tab/>
+      </w:r>
+      <w:r>
+        <w:rPr>
+          <w:rFonts w:hint="default" w:ascii="Times New Roman" w:hAnsi="Times New Roman" w:cs="Times New Roman"/>
+          <w:sz w:val="24"/>
+          <w:szCs w:val="24"/>
+          <w:lang w:val="en-US" w:eastAsia="zh-CN"/>
+        </w:rPr>
+        <w:t>print 'down'</w:t>
+      </w:r>
+    </w:p>
+    <w:p>
+      <w:pPr>
+        <w:widowControl w:val="0"/>
+        <w:numPr>
+          <w:ilvl w:val="0"/>
+          <w:numId w:val="0"/>
+        </w:numPr>
+        <w:jc w:val="both"/>
+        <w:rPr>
+          <w:rFonts w:hint="default" w:ascii="Times New Roman" w:hAnsi="Times New Roman" w:cs="Times New Roman"/>
+          <w:sz w:val="24"/>
+          <w:szCs w:val="24"/>
+          <w:lang w:val="en-US" w:eastAsia="zh-CN"/>
+        </w:rPr>
+      </w:pPr>
+      <w:r>
+        <w:rPr>
+          <w:rFonts w:hint="default" w:ascii="Times New Roman" w:hAnsi="Times New Roman" w:cs="Times New Roman"/>
+          <w:sz w:val="24"/>
+          <w:szCs w:val="24"/>
+          <w:lang w:val="en-US" w:eastAsia="zh-CN"/>
+        </w:rPr>
+        <w:tab/>
+      </w:r>
+      <w:r>
+        <w:rPr>
+          <w:rFonts w:hint="default" w:ascii="Times New Roman" w:hAnsi="Times New Roman" w:cs="Times New Roman"/>
+          <w:sz w:val="24"/>
+          <w:szCs w:val="24"/>
+          <w:lang w:val="en-US" w:eastAsia="zh-CN"/>
+        </w:rPr>
+        <w:tab/>
+      </w:r>
+      <w:r>
+        <w:rPr>
+          <w:rFonts w:hint="default" w:ascii="Times New Roman" w:hAnsi="Times New Roman" w:cs="Times New Roman"/>
+          <w:sz w:val="24"/>
+          <w:szCs w:val="24"/>
+          <w:lang w:val="en-US" w:eastAsia="zh-CN"/>
+        </w:rPr>
+        <w:t>elif xFlag == 2:</w:t>
+      </w:r>
+    </w:p>
+    <w:p>
+      <w:pPr>
+        <w:widowControl w:val="0"/>
+        <w:numPr>
+          <w:ilvl w:val="0"/>
+          <w:numId w:val="0"/>
+        </w:numPr>
+        <w:jc w:val="both"/>
+        <w:rPr>
+          <w:rFonts w:hint="default" w:ascii="Times New Roman" w:hAnsi="Times New Roman" w:cs="Times New Roman"/>
+          <w:sz w:val="24"/>
+          <w:szCs w:val="24"/>
+          <w:lang w:val="en-US" w:eastAsia="zh-CN"/>
+        </w:rPr>
+      </w:pPr>
+      <w:r>
+        <w:rPr>
+          <w:rFonts w:hint="default" w:ascii="Times New Roman" w:hAnsi="Times New Roman" w:cs="Times New Roman"/>
+          <w:sz w:val="24"/>
+          <w:szCs w:val="24"/>
+          <w:lang w:val="en-US" w:eastAsia="zh-CN"/>
+        </w:rPr>
+        <w:tab/>
+      </w:r>
+      <w:r>
+        <w:rPr>
+          <w:rFonts w:hint="default" w:ascii="Times New Roman" w:hAnsi="Times New Roman" w:cs="Times New Roman"/>
+          <w:sz w:val="24"/>
+          <w:szCs w:val="24"/>
+          <w:lang w:val="en-US" w:eastAsia="zh-CN"/>
+        </w:rPr>
+        <w:tab/>
+      </w:r>
+      <w:r>
+        <w:rPr>
+          <w:rFonts w:hint="default" w:ascii="Times New Roman" w:hAnsi="Times New Roman" w:cs="Times New Roman"/>
+          <w:sz w:val="24"/>
+          <w:szCs w:val="24"/>
+          <w:lang w:val="en-US" w:eastAsia="zh-CN"/>
+        </w:rPr>
+        <w:tab/>
+      </w:r>
+      <w:r>
+        <w:rPr>
+          <w:rFonts w:hint="default" w:ascii="Times New Roman" w:hAnsi="Times New Roman" w:cs="Times New Roman"/>
+          <w:sz w:val="24"/>
+          <w:szCs w:val="24"/>
+          <w:lang w:val="en-US" w:eastAsia="zh-CN"/>
+        </w:rPr>
+        <w:t>print 'up'</w:t>
+      </w:r>
+    </w:p>
+    <w:p>
+      <w:pPr>
+        <w:widowControl w:val="0"/>
+        <w:numPr>
+          <w:ilvl w:val="0"/>
+          <w:numId w:val="0"/>
+        </w:numPr>
+        <w:jc w:val="both"/>
+        <w:rPr>
+          <w:rFonts w:hint="default" w:ascii="Times New Roman" w:hAnsi="Times New Roman" w:cs="Times New Roman"/>
+          <w:sz w:val="24"/>
+          <w:szCs w:val="24"/>
+          <w:lang w:val="en-US" w:eastAsia="zh-CN"/>
+        </w:rPr>
+      </w:pPr>
+      <w:r>
+        <w:rPr>
+          <w:rFonts w:hint="default" w:ascii="Times New Roman" w:hAnsi="Times New Roman" w:cs="Times New Roman"/>
+          <w:sz w:val="24"/>
+          <w:szCs w:val="24"/>
+          <w:lang w:val="en-US" w:eastAsia="zh-CN"/>
+        </w:rPr>
+        <w:tab/>
+      </w:r>
+      <w:r>
+        <w:rPr>
+          <w:rFonts w:hint="default" w:ascii="Times New Roman" w:hAnsi="Times New Roman" w:cs="Times New Roman"/>
+          <w:sz w:val="24"/>
+          <w:szCs w:val="24"/>
+          <w:lang w:val="en-US" w:eastAsia="zh-CN"/>
+        </w:rPr>
+        <w:tab/>
+      </w:r>
+      <w:r>
+        <w:rPr>
+          <w:rFonts w:hint="default" w:ascii="Times New Roman" w:hAnsi="Times New Roman" w:cs="Times New Roman"/>
+          <w:sz w:val="24"/>
+          <w:szCs w:val="24"/>
+          <w:lang w:val="en-US" w:eastAsia="zh-CN"/>
+        </w:rPr>
+        <w:t>if yFlag == 1:</w:t>
+      </w:r>
+    </w:p>
+    <w:p>
+      <w:pPr>
+        <w:widowControl w:val="0"/>
+        <w:numPr>
+          <w:ilvl w:val="0"/>
+          <w:numId w:val="0"/>
+        </w:numPr>
+        <w:jc w:val="both"/>
+        <w:rPr>
+          <w:rFonts w:hint="default" w:ascii="Times New Roman" w:hAnsi="Times New Roman" w:cs="Times New Roman"/>
+          <w:sz w:val="24"/>
+          <w:szCs w:val="24"/>
+          <w:lang w:val="en-US" w:eastAsia="zh-CN"/>
+        </w:rPr>
+      </w:pPr>
+      <w:r>
+        <w:rPr>
+          <w:rFonts w:hint="default" w:ascii="Times New Roman" w:hAnsi="Times New Roman" w:cs="Times New Roman"/>
+          <w:sz w:val="24"/>
+          <w:szCs w:val="24"/>
+          <w:lang w:val="en-US" w:eastAsia="zh-CN"/>
+        </w:rPr>
+        <w:tab/>
+      </w:r>
+      <w:r>
+        <w:rPr>
+          <w:rFonts w:hint="default" w:ascii="Times New Roman" w:hAnsi="Times New Roman" w:cs="Times New Roman"/>
+          <w:sz w:val="24"/>
+          <w:szCs w:val="24"/>
+          <w:lang w:val="en-US" w:eastAsia="zh-CN"/>
+        </w:rPr>
+        <w:tab/>
+      </w:r>
+      <w:r>
+        <w:rPr>
+          <w:rFonts w:hint="default" w:ascii="Times New Roman" w:hAnsi="Times New Roman" w:cs="Times New Roman"/>
+          <w:sz w:val="24"/>
+          <w:szCs w:val="24"/>
+          <w:lang w:val="en-US" w:eastAsia="zh-CN"/>
+        </w:rPr>
+        <w:tab/>
+      </w:r>
+      <w:r>
+        <w:rPr>
+          <w:rFonts w:hint="default" w:ascii="Times New Roman" w:hAnsi="Times New Roman" w:cs="Times New Roman"/>
+          <w:sz w:val="24"/>
+          <w:szCs w:val="24"/>
+          <w:lang w:val="en-US" w:eastAsia="zh-CN"/>
+        </w:rPr>
+        <w:t>print 'left'</w:t>
+      </w:r>
+    </w:p>
+    <w:p>
+      <w:pPr>
+        <w:widowControl w:val="0"/>
+        <w:numPr>
+          <w:ilvl w:val="0"/>
+          <w:numId w:val="0"/>
+        </w:numPr>
+        <w:jc w:val="both"/>
+        <w:rPr>
+          <w:rFonts w:hint="default" w:ascii="Times New Roman" w:hAnsi="Times New Roman" w:cs="Times New Roman"/>
+          <w:sz w:val="24"/>
+          <w:szCs w:val="24"/>
+          <w:lang w:val="en-US" w:eastAsia="zh-CN"/>
+        </w:rPr>
+      </w:pPr>
+      <w:r>
+        <w:rPr>
+          <w:rFonts w:hint="default" w:ascii="Times New Roman" w:hAnsi="Times New Roman" w:cs="Times New Roman"/>
+          <w:sz w:val="24"/>
+          <w:szCs w:val="24"/>
+          <w:lang w:val="en-US" w:eastAsia="zh-CN"/>
+        </w:rPr>
+        <w:tab/>
+      </w:r>
+      <w:r>
+        <w:rPr>
+          <w:rFonts w:hint="default" w:ascii="Times New Roman" w:hAnsi="Times New Roman" w:cs="Times New Roman"/>
+          <w:sz w:val="24"/>
+          <w:szCs w:val="24"/>
+          <w:lang w:val="en-US" w:eastAsia="zh-CN"/>
+        </w:rPr>
+        <w:tab/>
+      </w:r>
+      <w:r>
+        <w:rPr>
+          <w:rFonts w:hint="default" w:ascii="Times New Roman" w:hAnsi="Times New Roman" w:cs="Times New Roman"/>
+          <w:sz w:val="24"/>
+          <w:szCs w:val="24"/>
+          <w:lang w:val="en-US" w:eastAsia="zh-CN"/>
+        </w:rPr>
+        <w:t>elif yFlag == 2:</w:t>
+      </w:r>
+    </w:p>
+    <w:p>
+      <w:pPr>
+        <w:widowControl w:val="0"/>
+        <w:numPr>
+          <w:ilvl w:val="0"/>
+          <w:numId w:val="0"/>
+        </w:numPr>
+        <w:jc w:val="both"/>
+        <w:rPr>
+          <w:rFonts w:hint="default" w:ascii="Times New Roman" w:hAnsi="Times New Roman" w:cs="Times New Roman"/>
+          <w:sz w:val="24"/>
+          <w:szCs w:val="24"/>
+          <w:lang w:val="en-US" w:eastAsia="zh-CN"/>
+        </w:rPr>
+      </w:pPr>
+      <w:r>
+        <w:rPr>
+          <w:rFonts w:hint="default" w:ascii="Times New Roman" w:hAnsi="Times New Roman" w:cs="Times New Roman"/>
+          <w:sz w:val="24"/>
+          <w:szCs w:val="24"/>
+          <w:lang w:val="en-US" w:eastAsia="zh-CN"/>
+        </w:rPr>
+        <w:tab/>
+      </w:r>
+      <w:r>
+        <w:rPr>
+          <w:rFonts w:hint="default" w:ascii="Times New Roman" w:hAnsi="Times New Roman" w:cs="Times New Roman"/>
+          <w:sz w:val="24"/>
+          <w:szCs w:val="24"/>
+          <w:lang w:val="en-US" w:eastAsia="zh-CN"/>
+        </w:rPr>
+        <w:tab/>
+      </w:r>
+      <w:r>
+        <w:rPr>
+          <w:rFonts w:hint="default" w:ascii="Times New Roman" w:hAnsi="Times New Roman" w:cs="Times New Roman"/>
+          <w:sz w:val="24"/>
+          <w:szCs w:val="24"/>
+          <w:lang w:val="en-US" w:eastAsia="zh-CN"/>
+        </w:rPr>
+        <w:tab/>
+      </w:r>
+      <w:r>
+        <w:rPr>
+          <w:rFonts w:hint="default" w:ascii="Times New Roman" w:hAnsi="Times New Roman" w:cs="Times New Roman"/>
+          <w:sz w:val="24"/>
+          <w:szCs w:val="24"/>
+          <w:lang w:val="en-US" w:eastAsia="zh-CN"/>
+        </w:rPr>
+        <w:t>print 'right'</w:t>
       </w:r>
     </w:p>
     <w:p>
@@ -3113,6 +3329,8 @@
           <w:lang w:val="en-US" w:eastAsia="zh-CN"/>
         </w:rPr>
       </w:pPr>
+      <w:bookmarkStart w:id="1" w:name="_GoBack"/>
+      <w:bookmarkEnd w:id="1"/>
     </w:p>
     <w:p>
       <w:pPr>
@@ -3180,6 +3398,22 @@
           <w:lang w:val="en-US" w:eastAsia="zh-CN"/>
         </w:rPr>
       </w:pPr>
+    </w:p>
+    <w:p>
+      <w:pPr>
+        <w:widowControl w:val="0"/>
+        <w:numPr>
+          <w:ilvl w:val="0"/>
+          <w:numId w:val="0"/>
+        </w:numPr>
+        <w:jc w:val="both"/>
+        <w:rPr>
+          <w:rFonts w:hint="default" w:ascii="Times New Roman" w:hAnsi="Times New Roman" w:cs="Times New Roman"/>
+          <w:sz w:val="24"/>
+          <w:szCs w:val="24"/>
+          <w:lang w:val="en-US" w:eastAsia="zh-CN"/>
+        </w:rPr>
+      </w:pPr>
       <w:r>
         <w:rPr>
           <w:rFonts w:hint="default" w:ascii="Times New Roman" w:hAnsi="Times New Roman" w:cs="Times New Roman"/>
@@ -3435,6 +3669,280 @@
           <w:szCs w:val="24"/>
           <w:lang w:val="en-US" w:eastAsia="zh-CN"/>
         </w:rPr>
+        <w:t>#define UP</w:t>
+      </w:r>
+      <w:r>
+        <w:rPr>
+          <w:rFonts w:hint="default" w:ascii="Times New Roman" w:hAnsi="Times New Roman" w:cs="Times New Roman"/>
+          <w:sz w:val="24"/>
+          <w:szCs w:val="24"/>
+          <w:lang w:val="en-US" w:eastAsia="zh-CN"/>
+        </w:rPr>
+        <w:tab/>
+      </w:r>
+      <w:r>
+        <w:rPr>
+          <w:rFonts w:hint="default" w:ascii="Times New Roman" w:hAnsi="Times New Roman" w:cs="Times New Roman"/>
+          <w:sz w:val="24"/>
+          <w:szCs w:val="24"/>
+          <w:lang w:val="en-US" w:eastAsia="zh-CN"/>
+        </w:rPr>
+        <w:tab/>
+      </w:r>
+      <w:r>
+        <w:rPr>
+          <w:rFonts w:hint="default" w:ascii="Times New Roman" w:hAnsi="Times New Roman" w:cs="Times New Roman"/>
+          <w:sz w:val="24"/>
+          <w:szCs w:val="24"/>
+          <w:lang w:val="en-US" w:eastAsia="zh-CN"/>
+        </w:rPr>
+        <w:tab/>
+      </w:r>
+      <w:r>
+        <w:rPr>
+          <w:rFonts w:hint="default" w:ascii="Times New Roman" w:hAnsi="Times New Roman" w:cs="Times New Roman"/>
+          <w:sz w:val="24"/>
+          <w:szCs w:val="24"/>
+          <w:lang w:val="en-US" w:eastAsia="zh-CN"/>
+        </w:rPr>
+        <w:t>1</w:t>
+      </w:r>
+    </w:p>
+    <w:p>
+      <w:pPr>
+        <w:widowControl w:val="0"/>
+        <w:numPr>
+          <w:ilvl w:val="0"/>
+          <w:numId w:val="0"/>
+        </w:numPr>
+        <w:jc w:val="both"/>
+        <w:rPr>
+          <w:rFonts w:hint="default" w:ascii="Times New Roman" w:hAnsi="Times New Roman" w:cs="Times New Roman"/>
+          <w:sz w:val="24"/>
+          <w:szCs w:val="24"/>
+          <w:lang w:val="en-US" w:eastAsia="zh-CN"/>
+        </w:rPr>
+      </w:pPr>
+      <w:r>
+        <w:rPr>
+          <w:rFonts w:hint="default" w:ascii="Times New Roman" w:hAnsi="Times New Roman" w:cs="Times New Roman"/>
+          <w:sz w:val="24"/>
+          <w:szCs w:val="24"/>
+          <w:lang w:val="en-US" w:eastAsia="zh-CN"/>
+        </w:rPr>
+        <w:t>#define DOWN</w:t>
+      </w:r>
+      <w:r>
+        <w:rPr>
+          <w:rFonts w:hint="default" w:ascii="Times New Roman" w:hAnsi="Times New Roman" w:cs="Times New Roman"/>
+          <w:sz w:val="24"/>
+          <w:szCs w:val="24"/>
+          <w:lang w:val="en-US" w:eastAsia="zh-CN"/>
+        </w:rPr>
+        <w:tab/>
+      </w:r>
+      <w:r>
+        <w:rPr>
+          <w:rFonts w:hint="default" w:ascii="Times New Roman" w:hAnsi="Times New Roman" w:cs="Times New Roman"/>
+          <w:sz w:val="24"/>
+          <w:szCs w:val="24"/>
+          <w:lang w:val="en-US" w:eastAsia="zh-CN"/>
+        </w:rPr>
+        <w:tab/>
+      </w:r>
+      <w:r>
+        <w:rPr>
+          <w:rFonts w:hint="default" w:ascii="Times New Roman" w:hAnsi="Times New Roman" w:cs="Times New Roman"/>
+          <w:sz w:val="24"/>
+          <w:szCs w:val="24"/>
+          <w:lang w:val="en-US" w:eastAsia="zh-CN"/>
+        </w:rPr>
+        <w:t>2</w:t>
+      </w:r>
+    </w:p>
+    <w:p>
+      <w:pPr>
+        <w:widowControl w:val="0"/>
+        <w:numPr>
+          <w:ilvl w:val="0"/>
+          <w:numId w:val="0"/>
+        </w:numPr>
+        <w:jc w:val="both"/>
+        <w:rPr>
+          <w:rFonts w:hint="default" w:ascii="Times New Roman" w:hAnsi="Times New Roman" w:cs="Times New Roman"/>
+          <w:sz w:val="24"/>
+          <w:szCs w:val="24"/>
+          <w:lang w:val="en-US" w:eastAsia="zh-CN"/>
+        </w:rPr>
+      </w:pPr>
+      <w:r>
+        <w:rPr>
+          <w:rFonts w:hint="default" w:ascii="Times New Roman" w:hAnsi="Times New Roman" w:cs="Times New Roman"/>
+          <w:sz w:val="24"/>
+          <w:szCs w:val="24"/>
+          <w:lang w:val="en-US" w:eastAsia="zh-CN"/>
+        </w:rPr>
+        <w:t xml:space="preserve">#define LEFT   </w:t>
+      </w:r>
+      <w:r>
+        <w:rPr>
+          <w:rFonts w:hint="default" w:ascii="Times New Roman" w:hAnsi="Times New Roman" w:cs="Times New Roman"/>
+          <w:sz w:val="24"/>
+          <w:szCs w:val="24"/>
+          <w:lang w:val="en-US" w:eastAsia="zh-CN"/>
+        </w:rPr>
+        <w:tab/>
+      </w:r>
+      <w:r>
+        <w:rPr>
+          <w:rFonts w:hint="default" w:ascii="Times New Roman" w:hAnsi="Times New Roman" w:cs="Times New Roman"/>
+          <w:sz w:val="24"/>
+          <w:szCs w:val="24"/>
+          <w:lang w:val="en-US" w:eastAsia="zh-CN"/>
+        </w:rPr>
+        <w:t xml:space="preserve"> </w:t>
+      </w:r>
+      <w:r>
+        <w:rPr>
+          <w:rFonts w:hint="default" w:ascii="Times New Roman" w:hAnsi="Times New Roman" w:cs="Times New Roman"/>
+          <w:sz w:val="24"/>
+          <w:szCs w:val="24"/>
+          <w:lang w:val="en-US" w:eastAsia="zh-CN"/>
+        </w:rPr>
+        <w:tab/>
+      </w:r>
+      <w:r>
+        <w:rPr>
+          <w:rFonts w:hint="default" w:ascii="Times New Roman" w:hAnsi="Times New Roman" w:cs="Times New Roman"/>
+          <w:sz w:val="24"/>
+          <w:szCs w:val="24"/>
+          <w:lang w:val="en-US" w:eastAsia="zh-CN"/>
+        </w:rPr>
+        <w:t>1</w:t>
+      </w:r>
+    </w:p>
+    <w:p>
+      <w:pPr>
+        <w:widowControl w:val="0"/>
+        <w:numPr>
+          <w:ilvl w:val="0"/>
+          <w:numId w:val="0"/>
+        </w:numPr>
+        <w:jc w:val="both"/>
+        <w:rPr>
+          <w:rFonts w:hint="default" w:ascii="Times New Roman" w:hAnsi="Times New Roman" w:cs="Times New Roman"/>
+          <w:sz w:val="24"/>
+          <w:szCs w:val="24"/>
+          <w:lang w:val="en-US" w:eastAsia="zh-CN"/>
+        </w:rPr>
+      </w:pPr>
+      <w:r>
+        <w:rPr>
+          <w:rFonts w:hint="default" w:ascii="Times New Roman" w:hAnsi="Times New Roman" w:cs="Times New Roman"/>
+          <w:sz w:val="24"/>
+          <w:szCs w:val="24"/>
+          <w:lang w:val="en-US" w:eastAsia="zh-CN"/>
+        </w:rPr>
+        <w:t>#define RIGHT</w:t>
+      </w:r>
+      <w:r>
+        <w:rPr>
+          <w:rFonts w:hint="default" w:ascii="Times New Roman" w:hAnsi="Times New Roman" w:cs="Times New Roman"/>
+          <w:sz w:val="24"/>
+          <w:szCs w:val="24"/>
+          <w:lang w:val="en-US" w:eastAsia="zh-CN"/>
+        </w:rPr>
+        <w:tab/>
+      </w:r>
+      <w:r>
+        <w:rPr>
+          <w:rFonts w:hint="default" w:ascii="Times New Roman" w:hAnsi="Times New Roman" w:cs="Times New Roman"/>
+          <w:sz w:val="24"/>
+          <w:szCs w:val="24"/>
+          <w:lang w:val="en-US" w:eastAsia="zh-CN"/>
+        </w:rPr>
+        <w:tab/>
+      </w:r>
+      <w:r>
+        <w:rPr>
+          <w:rFonts w:hint="default" w:ascii="Times New Roman" w:hAnsi="Times New Roman" w:cs="Times New Roman"/>
+          <w:sz w:val="24"/>
+          <w:szCs w:val="24"/>
+          <w:lang w:val="en-US" w:eastAsia="zh-CN"/>
+        </w:rPr>
+        <w:t>2</w:t>
+      </w:r>
+    </w:p>
+    <w:p>
+      <w:pPr>
+        <w:widowControl w:val="0"/>
+        <w:numPr>
+          <w:ilvl w:val="0"/>
+          <w:numId w:val="0"/>
+        </w:numPr>
+        <w:jc w:val="both"/>
+        <w:rPr>
+          <w:rFonts w:hint="default" w:ascii="Times New Roman" w:hAnsi="Times New Roman" w:cs="Times New Roman"/>
+          <w:sz w:val="24"/>
+          <w:szCs w:val="24"/>
+          <w:lang w:val="en-US" w:eastAsia="zh-CN"/>
+        </w:rPr>
+      </w:pPr>
+    </w:p>
+    <w:p>
+      <w:pPr>
+        <w:widowControl w:val="0"/>
+        <w:numPr>
+          <w:ilvl w:val="0"/>
+          <w:numId w:val="0"/>
+        </w:numPr>
+        <w:jc w:val="both"/>
+        <w:rPr>
+          <w:rFonts w:hint="default" w:ascii="Times New Roman" w:hAnsi="Times New Roman" w:cs="Times New Roman"/>
+          <w:sz w:val="24"/>
+          <w:szCs w:val="24"/>
+          <w:lang w:val="en-US" w:eastAsia="zh-CN"/>
+        </w:rPr>
+      </w:pPr>
+    </w:p>
+    <w:p>
+      <w:pPr>
+        <w:widowControl w:val="0"/>
+        <w:numPr>
+          <w:ilvl w:val="0"/>
+          <w:numId w:val="0"/>
+        </w:numPr>
+        <w:jc w:val="both"/>
+        <w:rPr>
+          <w:rFonts w:hint="default" w:ascii="Times New Roman" w:hAnsi="Times New Roman" w:cs="Times New Roman"/>
+          <w:sz w:val="24"/>
+          <w:szCs w:val="24"/>
+          <w:lang w:val="en-US" w:eastAsia="zh-CN"/>
+        </w:rPr>
+      </w:pPr>
+    </w:p>
+    <w:p>
+      <w:pPr>
+        <w:widowControl w:val="0"/>
+        <w:numPr>
+          <w:ilvl w:val="0"/>
+          <w:numId w:val="0"/>
+        </w:numPr>
+        <w:jc w:val="both"/>
+        <w:rPr>
+          <w:rFonts w:hint="default" w:ascii="Times New Roman" w:hAnsi="Times New Roman" w:cs="Times New Roman"/>
+          <w:sz w:val="24"/>
+          <w:szCs w:val="24"/>
+          <w:lang w:val="en-US" w:eastAsia="zh-CN"/>
+        </w:rPr>
+      </w:pPr>
+      <w:r>
+        <w:rPr>
+          <w:rFonts w:hint="default" w:ascii="Times New Roman" w:hAnsi="Times New Roman" w:cs="Times New Roman"/>
+          <w:sz w:val="24"/>
+          <w:szCs w:val="24"/>
+          <w:lang w:val="en-US" w:eastAsia="zh-CN"/>
+        </w:rPr>
         <w:t>uchar get_ADC_Result(uchar xyVal)</w:t>
       </w:r>
     </w:p>
@@ -5221,7 +5729,7 @@
           <w:szCs w:val="24"/>
           <w:lang w:val="en-US" w:eastAsia="zh-CN"/>
         </w:rPr>
-        <w:t>uchar tmp;</w:t>
+        <w:t>uchar xFlag, yFlag;</w:t>
       </w:r>
     </w:p>
     <w:p>
@@ -5754,50 +6262,50 @@
           <w:szCs w:val="24"/>
           <w:lang w:val="en-US" w:eastAsia="zh-CN"/>
         </w:rPr>
-        <w:t>pinMode(ADC_DIO, OUTPUT);</w:t>
-      </w:r>
-    </w:p>
-    <w:p>
-      <w:pPr>
-        <w:widowControl w:val="0"/>
-        <w:numPr>
-          <w:ilvl w:val="0"/>
-          <w:numId w:val="0"/>
-        </w:numPr>
-        <w:jc w:val="both"/>
-        <w:rPr>
-          <w:rFonts w:hint="default" w:ascii="Times New Roman" w:hAnsi="Times New Roman" w:cs="Times New Roman"/>
-          <w:sz w:val="24"/>
-          <w:szCs w:val="24"/>
-          <w:lang w:val="en-US" w:eastAsia="zh-CN"/>
-        </w:rPr>
-      </w:pPr>
-      <w:r>
-        <w:rPr>
-          <w:rFonts w:hint="default" w:ascii="Times New Roman" w:hAnsi="Times New Roman" w:cs="Times New Roman"/>
-          <w:sz w:val="24"/>
-          <w:szCs w:val="24"/>
-          <w:lang w:val="en-US" w:eastAsia="zh-CN"/>
-        </w:rPr>
-        <w:tab/>
-      </w:r>
-      <w:r>
-        <w:rPr>
-          <w:rFonts w:hint="default" w:ascii="Times New Roman" w:hAnsi="Times New Roman" w:cs="Times New Roman"/>
-          <w:sz w:val="24"/>
-          <w:szCs w:val="24"/>
-          <w:lang w:val="en-US" w:eastAsia="zh-CN"/>
-        </w:rPr>
-        <w:tab/>
-      </w:r>
-      <w:r>
-        <w:rPr>
-          <w:rFonts w:hint="default" w:ascii="Times New Roman" w:hAnsi="Times New Roman" w:cs="Times New Roman"/>
-          <w:sz w:val="24"/>
-          <w:szCs w:val="24"/>
-          <w:lang w:val="en-US" w:eastAsia="zh-CN"/>
-        </w:rPr>
-        <w:t>tmp = 0;</w:t>
+        <w:t>xFlag = 0;</w:t>
+      </w:r>
+    </w:p>
+    <w:p>
+      <w:pPr>
+        <w:widowControl w:val="0"/>
+        <w:numPr>
+          <w:ilvl w:val="0"/>
+          <w:numId w:val="0"/>
+        </w:numPr>
+        <w:jc w:val="both"/>
+        <w:rPr>
+          <w:rFonts w:hint="default" w:ascii="Times New Roman" w:hAnsi="Times New Roman" w:cs="Times New Roman"/>
+          <w:sz w:val="24"/>
+          <w:szCs w:val="24"/>
+          <w:lang w:val="en-US" w:eastAsia="zh-CN"/>
+        </w:rPr>
+      </w:pPr>
+      <w:r>
+        <w:rPr>
+          <w:rFonts w:hint="default" w:ascii="Times New Roman" w:hAnsi="Times New Roman" w:cs="Times New Roman"/>
+          <w:sz w:val="24"/>
+          <w:szCs w:val="24"/>
+          <w:lang w:val="en-US" w:eastAsia="zh-CN"/>
+        </w:rPr>
+        <w:tab/>
+      </w:r>
+      <w:r>
+        <w:rPr>
+          <w:rFonts w:hint="default" w:ascii="Times New Roman" w:hAnsi="Times New Roman" w:cs="Times New Roman"/>
+          <w:sz w:val="24"/>
+          <w:szCs w:val="24"/>
+          <w:lang w:val="en-US" w:eastAsia="zh-CN"/>
+        </w:rPr>
+        <w:tab/>
+      </w:r>
+      <w:r>
+        <w:rPr>
+          <w:rFonts w:hint="default" w:ascii="Times New Roman" w:hAnsi="Times New Roman" w:cs="Times New Roman"/>
+          <w:sz w:val="24"/>
+          <w:szCs w:val="24"/>
+          <w:lang w:val="en-US" w:eastAsia="zh-CN"/>
+        </w:rPr>
+        <w:t>yFlag = 0;</w:t>
       </w:r>
     </w:p>
     <w:p>
@@ -5978,7 +6486,7 @@
           <w:szCs w:val="24"/>
           <w:lang w:val="en-US" w:eastAsia="zh-CN"/>
         </w:rPr>
-        <w:t>tmp = 1; //up</w:t>
+        <w:t>xFlag = DOWN; //down</w:t>
       </w:r>
       <w:r>
         <w:rPr>
@@ -6168,7 +6676,7 @@
           <w:szCs w:val="24"/>
           <w:lang w:val="en-US" w:eastAsia="zh-CN"/>
         </w:rPr>
-        <w:t>tmp = 2; //down</w:t>
+        <w:t>xFlag = UP; //up</w:t>
       </w:r>
     </w:p>
     <w:p>
@@ -6408,7 +6916,7 @@
           <w:szCs w:val="24"/>
           <w:lang w:val="en-US" w:eastAsia="zh-CN"/>
         </w:rPr>
-        <w:t>tmp = 3; //left</w:t>
+        <w:t>yFlag = LEFT; //left</w:t>
       </w:r>
     </w:p>
     <w:p>
@@ -6589,7 +7097,7 @@
           <w:szCs w:val="24"/>
           <w:lang w:val="en-US" w:eastAsia="zh-CN"/>
         </w:rPr>
-        <w:t>tmp = 4; //right</w:t>
+        <w:t>yFlag = RIGHT; //right</w:t>
       </w:r>
     </w:p>
     <w:p>
@@ -6890,91 +7398,66 @@
           <w:lang w:val="en-US" w:eastAsia="zh-CN"/>
         </w:rPr>
       </w:pPr>
-    </w:p>
-    <w:p>
-      <w:pPr>
-        <w:widowControl w:val="0"/>
-        <w:numPr>
-          <w:ilvl w:val="0"/>
-          <w:numId w:val="0"/>
-        </w:numPr>
-        <w:jc w:val="both"/>
-        <w:rPr>
-          <w:rFonts w:hint="default" w:ascii="Times New Roman" w:hAnsi="Times New Roman" w:cs="Times New Roman"/>
-          <w:sz w:val="24"/>
-          <w:szCs w:val="24"/>
-          <w:lang w:val="en-US" w:eastAsia="zh-CN"/>
-        </w:rPr>
-      </w:pPr>
-      <w:r>
-        <w:rPr>
-          <w:rFonts w:hint="default" w:ascii="Times New Roman" w:hAnsi="Times New Roman" w:cs="Times New Roman"/>
-          <w:sz w:val="24"/>
-          <w:szCs w:val="24"/>
-          <w:lang w:val="en-US" w:eastAsia="zh-CN"/>
-        </w:rPr>
-        <w:tab/>
-      </w:r>
-      <w:r>
-        <w:rPr>
-          <w:rFonts w:hint="default" w:ascii="Times New Roman" w:hAnsi="Times New Roman" w:cs="Times New Roman"/>
-          <w:sz w:val="24"/>
-          <w:szCs w:val="24"/>
-          <w:lang w:val="en-US" w:eastAsia="zh-CN"/>
-        </w:rPr>
-        <w:tab/>
-      </w:r>
-      <w:r>
-        <w:rPr>
-          <w:rFonts w:hint="default" w:ascii="Times New Roman" w:hAnsi="Times New Roman" w:cs="Times New Roman"/>
-          <w:sz w:val="24"/>
-          <w:szCs w:val="24"/>
-          <w:lang w:val="en-US" w:eastAsia="zh-CN"/>
-        </w:rPr>
-        <w:t>//printf("x : %d   y : %d   z : %d\n", xVal, yVal, zVal);</w:t>
-      </w:r>
-    </w:p>
-    <w:p>
-      <w:pPr>
-        <w:widowControl w:val="0"/>
-        <w:numPr>
-          <w:ilvl w:val="0"/>
-          <w:numId w:val="0"/>
-        </w:numPr>
-        <w:jc w:val="both"/>
-        <w:rPr>
-          <w:rFonts w:hint="default" w:ascii="Times New Roman" w:hAnsi="Times New Roman" w:cs="Times New Roman"/>
-          <w:sz w:val="24"/>
-          <w:szCs w:val="24"/>
-          <w:lang w:val="en-US" w:eastAsia="zh-CN"/>
-        </w:rPr>
-      </w:pPr>
-      <w:r>
-        <w:rPr>
-          <w:rFonts w:hint="default" w:ascii="Times New Roman" w:hAnsi="Times New Roman" w:cs="Times New Roman"/>
-          <w:sz w:val="24"/>
-          <w:szCs w:val="24"/>
-          <w:lang w:val="en-US" w:eastAsia="zh-CN"/>
-        </w:rPr>
-        <w:tab/>
-      </w:r>
-      <w:r>
-        <w:rPr>
-          <w:rFonts w:hint="default" w:ascii="Times New Roman" w:hAnsi="Times New Roman" w:cs="Times New Roman"/>
-          <w:sz w:val="24"/>
-          <w:szCs w:val="24"/>
-          <w:lang w:val="en-US" w:eastAsia="zh-CN"/>
-        </w:rPr>
-        <w:tab/>
-      </w:r>
-      <w:r>
-        <w:rPr>
-          <w:rFonts w:hint="default" w:ascii="Times New Roman" w:hAnsi="Times New Roman" w:cs="Times New Roman"/>
-          <w:sz w:val="24"/>
-          <w:szCs w:val="24"/>
-          <w:lang w:val="en-US" w:eastAsia="zh-CN"/>
-        </w:rPr>
-        <w:t>switch(tmp)</w:t>
+      <w:r>
+        <w:rPr>
+          <w:rFonts w:hint="default" w:ascii="Times New Roman" w:hAnsi="Times New Roman" w:cs="Times New Roman"/>
+          <w:sz w:val="24"/>
+          <w:szCs w:val="24"/>
+          <w:lang w:val="en-US" w:eastAsia="zh-CN"/>
+        </w:rPr>
+        <w:tab/>
+      </w:r>
+      <w:r>
+        <w:rPr>
+          <w:rFonts w:hint="default" w:ascii="Times New Roman" w:hAnsi="Times New Roman" w:cs="Times New Roman"/>
+          <w:sz w:val="24"/>
+          <w:szCs w:val="24"/>
+          <w:lang w:val="en-US" w:eastAsia="zh-CN"/>
+        </w:rPr>
+        <w:tab/>
+      </w:r>
+    </w:p>
+    <w:p>
+      <w:pPr>
+        <w:widowControl w:val="0"/>
+        <w:numPr>
+          <w:ilvl w:val="0"/>
+          <w:numId w:val="0"/>
+        </w:numPr>
+        <w:jc w:val="both"/>
+        <w:rPr>
+          <w:rFonts w:hint="default" w:ascii="Times New Roman" w:hAnsi="Times New Roman" w:cs="Times New Roman"/>
+          <w:sz w:val="24"/>
+          <w:szCs w:val="24"/>
+          <w:lang w:val="en-US" w:eastAsia="zh-CN"/>
+        </w:rPr>
+      </w:pPr>
+      <w:r>
+        <w:rPr>
+          <w:rFonts w:hint="default" w:ascii="Times New Roman" w:hAnsi="Times New Roman" w:cs="Times New Roman"/>
+          <w:sz w:val="24"/>
+          <w:szCs w:val="24"/>
+          <w:lang w:val="en-US" w:eastAsia="zh-CN"/>
+        </w:rPr>
+        <w:tab/>
+      </w:r>
+      <w:r>
+        <w:rPr>
+          <w:rFonts w:hint="default" w:ascii="Times New Roman" w:hAnsi="Times New Roman" w:cs="Times New Roman"/>
+          <w:sz w:val="24"/>
+          <w:szCs w:val="24"/>
+          <w:lang w:val="en-US" w:eastAsia="zh-CN"/>
+        </w:rPr>
+        <w:tab/>
+      </w:r>
+      <w:r>
+        <w:rPr>
+          <w:rFonts w:hint="default" w:ascii="Times New Roman" w:hAnsi="Times New Roman" w:cs="Times New Roman"/>
+          <w:sz w:val="24"/>
+          <w:szCs w:val="24"/>
+          <w:lang w:val="en-US" w:eastAsia="zh-CN"/>
+        </w:rPr>
+        <w:t>switch(xFlag)</w:t>
       </w:r>
     </w:p>
     <w:p>
@@ -7069,7 +7552,7 @@
           <w:szCs w:val="24"/>
           <w:lang w:val="en-US" w:eastAsia="zh-CN"/>
         </w:rPr>
-        <w:t xml:space="preserve">case 1: </w:t>
+        <w:t xml:space="preserve">case UP: </w:t>
       </w:r>
     </w:p>
     <w:p>
@@ -7243,7 +7726,7 @@
           <w:szCs w:val="24"/>
           <w:lang w:val="en-US" w:eastAsia="zh-CN"/>
         </w:rPr>
-        <w:t xml:space="preserve">case 2: </w:t>
+        <w:t xml:space="preserve">case DOWN: </w:t>
       </w:r>
     </w:p>
     <w:p>
@@ -7417,7 +7900,457 @@
           <w:szCs w:val="24"/>
           <w:lang w:val="en-US" w:eastAsia="zh-CN"/>
         </w:rPr>
-        <w:t xml:space="preserve">case 3: </w:t>
+        <w:t>default:</w:t>
+      </w:r>
+    </w:p>
+    <w:p>
+      <w:pPr>
+        <w:widowControl w:val="0"/>
+        <w:numPr>
+          <w:ilvl w:val="0"/>
+          <w:numId w:val="0"/>
+        </w:numPr>
+        <w:jc w:val="both"/>
+        <w:rPr>
+          <w:rFonts w:hint="default" w:ascii="Times New Roman" w:hAnsi="Times New Roman" w:cs="Times New Roman"/>
+          <w:sz w:val="24"/>
+          <w:szCs w:val="24"/>
+          <w:lang w:val="en-US" w:eastAsia="zh-CN"/>
+        </w:rPr>
+      </w:pPr>
+      <w:r>
+        <w:rPr>
+          <w:rFonts w:hint="default" w:ascii="Times New Roman" w:hAnsi="Times New Roman" w:cs="Times New Roman"/>
+          <w:sz w:val="24"/>
+          <w:szCs w:val="24"/>
+          <w:lang w:val="en-US" w:eastAsia="zh-CN"/>
+        </w:rPr>
+        <w:tab/>
+      </w:r>
+      <w:r>
+        <w:rPr>
+          <w:rFonts w:hint="default" w:ascii="Times New Roman" w:hAnsi="Times New Roman" w:cs="Times New Roman"/>
+          <w:sz w:val="24"/>
+          <w:szCs w:val="24"/>
+          <w:lang w:val="en-US" w:eastAsia="zh-CN"/>
+        </w:rPr>
+        <w:tab/>
+      </w:r>
+      <w:r>
+        <w:rPr>
+          <w:rFonts w:hint="default" w:ascii="Times New Roman" w:hAnsi="Times New Roman" w:cs="Times New Roman"/>
+          <w:sz w:val="24"/>
+          <w:szCs w:val="24"/>
+          <w:lang w:val="en-US" w:eastAsia="zh-CN"/>
+        </w:rPr>
+        <w:tab/>
+      </w:r>
+      <w:r>
+        <w:rPr>
+          <w:rFonts w:hint="default" w:ascii="Times New Roman" w:hAnsi="Times New Roman" w:cs="Times New Roman"/>
+          <w:sz w:val="24"/>
+          <w:szCs w:val="24"/>
+          <w:lang w:val="en-US" w:eastAsia="zh-CN"/>
+        </w:rPr>
+        <w:tab/>
+      </w:r>
+      <w:r>
+        <w:rPr>
+          <w:rFonts w:hint="default" w:ascii="Times New Roman" w:hAnsi="Times New Roman" w:cs="Times New Roman"/>
+          <w:sz w:val="24"/>
+          <w:szCs w:val="24"/>
+          <w:lang w:val="en-US" w:eastAsia="zh-CN"/>
+        </w:rPr>
+        <w:t>break;</w:t>
+      </w:r>
+    </w:p>
+    <w:p>
+      <w:pPr>
+        <w:widowControl w:val="0"/>
+        <w:numPr>
+          <w:ilvl w:val="0"/>
+          <w:numId w:val="0"/>
+        </w:numPr>
+        <w:jc w:val="both"/>
+        <w:rPr>
+          <w:rFonts w:hint="default" w:ascii="Times New Roman" w:hAnsi="Times New Roman" w:cs="Times New Roman"/>
+          <w:sz w:val="24"/>
+          <w:szCs w:val="24"/>
+          <w:lang w:val="en-US" w:eastAsia="zh-CN"/>
+        </w:rPr>
+      </w:pPr>
+      <w:r>
+        <w:rPr>
+          <w:rFonts w:hint="default" w:ascii="Times New Roman" w:hAnsi="Times New Roman" w:cs="Times New Roman"/>
+          <w:sz w:val="24"/>
+          <w:szCs w:val="24"/>
+          <w:lang w:val="en-US" w:eastAsia="zh-CN"/>
+        </w:rPr>
+        <w:tab/>
+      </w:r>
+      <w:r>
+        <w:rPr>
+          <w:rFonts w:hint="default" w:ascii="Times New Roman" w:hAnsi="Times New Roman" w:cs="Times New Roman"/>
+          <w:sz w:val="24"/>
+          <w:szCs w:val="24"/>
+          <w:lang w:val="en-US" w:eastAsia="zh-CN"/>
+        </w:rPr>
+        <w:tab/>
+      </w:r>
+      <w:r>
+        <w:rPr>
+          <w:rFonts w:hint="default" w:ascii="Times New Roman" w:hAnsi="Times New Roman" w:cs="Times New Roman"/>
+          <w:sz w:val="24"/>
+          <w:szCs w:val="24"/>
+          <w:lang w:val="en-US" w:eastAsia="zh-CN"/>
+        </w:rPr>
+        <w:t>}</w:t>
+      </w:r>
+    </w:p>
+    <w:p>
+      <w:pPr>
+        <w:widowControl w:val="0"/>
+        <w:numPr>
+          <w:ilvl w:val="0"/>
+          <w:numId w:val="0"/>
+        </w:numPr>
+        <w:jc w:val="both"/>
+        <w:rPr>
+          <w:rFonts w:hint="default" w:ascii="Times New Roman" w:hAnsi="Times New Roman" w:cs="Times New Roman"/>
+          <w:sz w:val="24"/>
+          <w:szCs w:val="24"/>
+          <w:lang w:val="en-US" w:eastAsia="zh-CN"/>
+        </w:rPr>
+      </w:pPr>
+      <w:r>
+        <w:rPr>
+          <w:rFonts w:hint="default" w:ascii="Times New Roman" w:hAnsi="Times New Roman" w:cs="Times New Roman"/>
+          <w:sz w:val="24"/>
+          <w:szCs w:val="24"/>
+          <w:lang w:val="en-US" w:eastAsia="zh-CN"/>
+        </w:rPr>
+        <w:tab/>
+      </w:r>
+      <w:r>
+        <w:rPr>
+          <w:rFonts w:hint="default" w:ascii="Times New Roman" w:hAnsi="Times New Roman" w:cs="Times New Roman"/>
+          <w:sz w:val="24"/>
+          <w:szCs w:val="24"/>
+          <w:lang w:val="en-US" w:eastAsia="zh-CN"/>
+        </w:rPr>
+        <w:tab/>
+      </w:r>
+    </w:p>
+    <w:p>
+      <w:pPr>
+        <w:widowControl w:val="0"/>
+        <w:numPr>
+          <w:ilvl w:val="0"/>
+          <w:numId w:val="0"/>
+        </w:numPr>
+        <w:jc w:val="both"/>
+        <w:rPr>
+          <w:rFonts w:hint="default" w:ascii="Times New Roman" w:hAnsi="Times New Roman" w:cs="Times New Roman"/>
+          <w:sz w:val="24"/>
+          <w:szCs w:val="24"/>
+          <w:lang w:val="en-US" w:eastAsia="zh-CN"/>
+        </w:rPr>
+      </w:pPr>
+      <w:r>
+        <w:rPr>
+          <w:rFonts w:hint="default" w:ascii="Times New Roman" w:hAnsi="Times New Roman" w:cs="Times New Roman"/>
+          <w:sz w:val="24"/>
+          <w:szCs w:val="24"/>
+          <w:lang w:val="en-US" w:eastAsia="zh-CN"/>
+        </w:rPr>
+        <w:tab/>
+      </w:r>
+      <w:r>
+        <w:rPr>
+          <w:rFonts w:hint="default" w:ascii="Times New Roman" w:hAnsi="Times New Roman" w:cs="Times New Roman"/>
+          <w:sz w:val="24"/>
+          <w:szCs w:val="24"/>
+          <w:lang w:val="en-US" w:eastAsia="zh-CN"/>
+        </w:rPr>
+        <w:tab/>
+      </w:r>
+      <w:r>
+        <w:rPr>
+          <w:rFonts w:hint="default" w:ascii="Times New Roman" w:hAnsi="Times New Roman" w:cs="Times New Roman"/>
+          <w:sz w:val="24"/>
+          <w:szCs w:val="24"/>
+          <w:lang w:val="en-US" w:eastAsia="zh-CN"/>
+        </w:rPr>
+        <w:t>switch(yFlag)</w:t>
+      </w:r>
+    </w:p>
+    <w:p>
+      <w:pPr>
+        <w:widowControl w:val="0"/>
+        <w:numPr>
+          <w:ilvl w:val="0"/>
+          <w:numId w:val="0"/>
+        </w:numPr>
+        <w:jc w:val="both"/>
+        <w:rPr>
+          <w:rFonts w:hint="default" w:ascii="Times New Roman" w:hAnsi="Times New Roman" w:cs="Times New Roman"/>
+          <w:sz w:val="24"/>
+          <w:szCs w:val="24"/>
+          <w:lang w:val="en-US" w:eastAsia="zh-CN"/>
+        </w:rPr>
+      </w:pPr>
+      <w:r>
+        <w:rPr>
+          <w:rFonts w:hint="default" w:ascii="Times New Roman" w:hAnsi="Times New Roman" w:cs="Times New Roman"/>
+          <w:sz w:val="24"/>
+          <w:szCs w:val="24"/>
+          <w:lang w:val="en-US" w:eastAsia="zh-CN"/>
+        </w:rPr>
+        <w:tab/>
+      </w:r>
+      <w:r>
+        <w:rPr>
+          <w:rFonts w:hint="default" w:ascii="Times New Roman" w:hAnsi="Times New Roman" w:cs="Times New Roman"/>
+          <w:sz w:val="24"/>
+          <w:szCs w:val="24"/>
+          <w:lang w:val="en-US" w:eastAsia="zh-CN"/>
+        </w:rPr>
+        <w:tab/>
+      </w:r>
+      <w:r>
+        <w:rPr>
+          <w:rFonts w:hint="default" w:ascii="Times New Roman" w:hAnsi="Times New Roman" w:cs="Times New Roman"/>
+          <w:sz w:val="24"/>
+          <w:szCs w:val="24"/>
+          <w:lang w:val="en-US" w:eastAsia="zh-CN"/>
+        </w:rPr>
+        <w:t>{</w:t>
+      </w:r>
+    </w:p>
+    <w:p>
+      <w:pPr>
+        <w:widowControl w:val="0"/>
+        <w:numPr>
+          <w:ilvl w:val="0"/>
+          <w:numId w:val="0"/>
+        </w:numPr>
+        <w:jc w:val="both"/>
+        <w:rPr>
+          <w:rFonts w:hint="default" w:ascii="Times New Roman" w:hAnsi="Times New Roman" w:cs="Times New Roman"/>
+          <w:sz w:val="24"/>
+          <w:szCs w:val="24"/>
+          <w:lang w:val="en-US" w:eastAsia="zh-CN"/>
+        </w:rPr>
+      </w:pPr>
+      <w:r>
+        <w:rPr>
+          <w:rFonts w:hint="default" w:ascii="Times New Roman" w:hAnsi="Times New Roman" w:cs="Times New Roman"/>
+          <w:sz w:val="24"/>
+          <w:szCs w:val="24"/>
+          <w:lang w:val="en-US" w:eastAsia="zh-CN"/>
+        </w:rPr>
+        <w:tab/>
+      </w:r>
+      <w:r>
+        <w:rPr>
+          <w:rFonts w:hint="default" w:ascii="Times New Roman" w:hAnsi="Times New Roman" w:cs="Times New Roman"/>
+          <w:sz w:val="24"/>
+          <w:szCs w:val="24"/>
+          <w:lang w:val="en-US" w:eastAsia="zh-CN"/>
+        </w:rPr>
+        <w:tab/>
+      </w:r>
+      <w:r>
+        <w:rPr>
+          <w:rFonts w:hint="default" w:ascii="Times New Roman" w:hAnsi="Times New Roman" w:cs="Times New Roman"/>
+          <w:sz w:val="24"/>
+          <w:szCs w:val="24"/>
+          <w:lang w:val="en-US" w:eastAsia="zh-CN"/>
+        </w:rPr>
+        <w:tab/>
+      </w:r>
+      <w:r>
+        <w:rPr>
+          <w:rFonts w:hint="default" w:ascii="Times New Roman" w:hAnsi="Times New Roman" w:cs="Times New Roman"/>
+          <w:sz w:val="24"/>
+          <w:szCs w:val="24"/>
+          <w:lang w:val="en-US" w:eastAsia="zh-CN"/>
+        </w:rPr>
+        <w:t xml:space="preserve">case LEFT: </w:t>
+      </w:r>
+    </w:p>
+    <w:p>
+      <w:pPr>
+        <w:widowControl w:val="0"/>
+        <w:numPr>
+          <w:ilvl w:val="0"/>
+          <w:numId w:val="0"/>
+        </w:numPr>
+        <w:jc w:val="both"/>
+        <w:rPr>
+          <w:rFonts w:hint="default" w:ascii="Times New Roman" w:hAnsi="Times New Roman" w:cs="Times New Roman"/>
+          <w:sz w:val="24"/>
+          <w:szCs w:val="24"/>
+          <w:lang w:val="en-US" w:eastAsia="zh-CN"/>
+        </w:rPr>
+      </w:pPr>
+      <w:r>
+        <w:rPr>
+          <w:rFonts w:hint="default" w:ascii="Times New Roman" w:hAnsi="Times New Roman" w:cs="Times New Roman"/>
+          <w:sz w:val="24"/>
+          <w:szCs w:val="24"/>
+          <w:lang w:val="en-US" w:eastAsia="zh-CN"/>
+        </w:rPr>
+        <w:tab/>
+      </w:r>
+      <w:r>
+        <w:rPr>
+          <w:rFonts w:hint="default" w:ascii="Times New Roman" w:hAnsi="Times New Roman" w:cs="Times New Roman"/>
+          <w:sz w:val="24"/>
+          <w:szCs w:val="24"/>
+          <w:lang w:val="en-US" w:eastAsia="zh-CN"/>
+        </w:rPr>
+        <w:tab/>
+      </w:r>
+      <w:r>
+        <w:rPr>
+          <w:rFonts w:hint="default" w:ascii="Times New Roman" w:hAnsi="Times New Roman" w:cs="Times New Roman"/>
+          <w:sz w:val="24"/>
+          <w:szCs w:val="24"/>
+          <w:lang w:val="en-US" w:eastAsia="zh-CN"/>
+        </w:rPr>
+        <w:tab/>
+      </w:r>
+      <w:r>
+        <w:rPr>
+          <w:rFonts w:hint="default" w:ascii="Times New Roman" w:hAnsi="Times New Roman" w:cs="Times New Roman"/>
+          <w:sz w:val="24"/>
+          <w:szCs w:val="24"/>
+          <w:lang w:val="en-US" w:eastAsia="zh-CN"/>
+        </w:rPr>
+        <w:tab/>
+      </w:r>
+      <w:r>
+        <w:rPr>
+          <w:rFonts w:hint="default" w:ascii="Times New Roman" w:hAnsi="Times New Roman" w:cs="Times New Roman"/>
+          <w:sz w:val="24"/>
+          <w:szCs w:val="24"/>
+          <w:lang w:val="en-US" w:eastAsia="zh-CN"/>
+        </w:rPr>
+        <w:t xml:space="preserve">printf("left\n"); </w:t>
+      </w:r>
+    </w:p>
+    <w:p>
+      <w:pPr>
+        <w:widowControl w:val="0"/>
+        <w:numPr>
+          <w:ilvl w:val="0"/>
+          <w:numId w:val="0"/>
+        </w:numPr>
+        <w:jc w:val="both"/>
+        <w:rPr>
+          <w:rFonts w:hint="default" w:ascii="Times New Roman" w:hAnsi="Times New Roman" w:cs="Times New Roman"/>
+          <w:sz w:val="24"/>
+          <w:szCs w:val="24"/>
+          <w:lang w:val="en-US" w:eastAsia="zh-CN"/>
+        </w:rPr>
+      </w:pPr>
+      <w:r>
+        <w:rPr>
+          <w:rFonts w:hint="default" w:ascii="Times New Roman" w:hAnsi="Times New Roman" w:cs="Times New Roman"/>
+          <w:sz w:val="24"/>
+          <w:szCs w:val="24"/>
+          <w:lang w:val="en-US" w:eastAsia="zh-CN"/>
+        </w:rPr>
+        <w:tab/>
+      </w:r>
+      <w:r>
+        <w:rPr>
+          <w:rFonts w:hint="default" w:ascii="Times New Roman" w:hAnsi="Times New Roman" w:cs="Times New Roman"/>
+          <w:sz w:val="24"/>
+          <w:szCs w:val="24"/>
+          <w:lang w:val="en-US" w:eastAsia="zh-CN"/>
+        </w:rPr>
+        <w:tab/>
+      </w:r>
+      <w:r>
+        <w:rPr>
+          <w:rFonts w:hint="default" w:ascii="Times New Roman" w:hAnsi="Times New Roman" w:cs="Times New Roman"/>
+          <w:sz w:val="24"/>
+          <w:szCs w:val="24"/>
+          <w:lang w:val="en-US" w:eastAsia="zh-CN"/>
+        </w:rPr>
+        <w:tab/>
+      </w:r>
+      <w:r>
+        <w:rPr>
+          <w:rFonts w:hint="default" w:ascii="Times New Roman" w:hAnsi="Times New Roman" w:cs="Times New Roman"/>
+          <w:sz w:val="24"/>
+          <w:szCs w:val="24"/>
+          <w:lang w:val="en-US" w:eastAsia="zh-CN"/>
+        </w:rPr>
+        <w:tab/>
+      </w:r>
+      <w:r>
+        <w:rPr>
+          <w:rFonts w:hint="default" w:ascii="Times New Roman" w:hAnsi="Times New Roman" w:cs="Times New Roman"/>
+          <w:sz w:val="24"/>
+          <w:szCs w:val="24"/>
+          <w:lang w:val="en-US" w:eastAsia="zh-CN"/>
+        </w:rPr>
+        <w:t>break;</w:t>
+      </w:r>
+    </w:p>
+    <w:p>
+      <w:pPr>
+        <w:widowControl w:val="0"/>
+        <w:numPr>
+          <w:ilvl w:val="0"/>
+          <w:numId w:val="0"/>
+        </w:numPr>
+        <w:jc w:val="both"/>
+        <w:rPr>
+          <w:rFonts w:hint="default" w:ascii="Times New Roman" w:hAnsi="Times New Roman" w:cs="Times New Roman"/>
+          <w:sz w:val="24"/>
+          <w:szCs w:val="24"/>
+          <w:lang w:val="en-US" w:eastAsia="zh-CN"/>
+        </w:rPr>
+      </w:pPr>
+      <w:r>
+        <w:rPr>
+          <w:rFonts w:hint="default" w:ascii="Times New Roman" w:hAnsi="Times New Roman" w:cs="Times New Roman"/>
+          <w:sz w:val="24"/>
+          <w:szCs w:val="24"/>
+          <w:lang w:val="en-US" w:eastAsia="zh-CN"/>
+        </w:rPr>
+        <w:tab/>
+      </w:r>
+      <w:r>
+        <w:rPr>
+          <w:rFonts w:hint="default" w:ascii="Times New Roman" w:hAnsi="Times New Roman" w:cs="Times New Roman"/>
+          <w:sz w:val="24"/>
+          <w:szCs w:val="24"/>
+          <w:lang w:val="en-US" w:eastAsia="zh-CN"/>
+        </w:rPr>
+        <w:tab/>
+      </w:r>
+      <w:r>
+        <w:rPr>
+          <w:rFonts w:hint="default" w:ascii="Times New Roman" w:hAnsi="Times New Roman" w:cs="Times New Roman"/>
+          <w:sz w:val="24"/>
+          <w:szCs w:val="24"/>
+          <w:lang w:val="en-US" w:eastAsia="zh-CN"/>
+        </w:rPr>
+        <w:tab/>
+      </w:r>
+      <w:r>
+        <w:rPr>
+          <w:rFonts w:hint="default" w:ascii="Times New Roman" w:hAnsi="Times New Roman" w:cs="Times New Roman"/>
+          <w:sz w:val="24"/>
+          <w:szCs w:val="24"/>
+          <w:lang w:val="en-US" w:eastAsia="zh-CN"/>
+        </w:rPr>
+        <w:t xml:space="preserve">case RIGHT: </w:t>
       </w:r>
     </w:p>
     <w:p>
@@ -7479,180 +8412,6 @@
           <w:lang w:val="en-US" w:eastAsia="zh-CN"/>
         </w:rPr>
         <w:t xml:space="preserve">printf("right\n"); </w:t>
-      </w:r>
-    </w:p>
-    <w:p>
-      <w:pPr>
-        <w:widowControl w:val="0"/>
-        <w:numPr>
-          <w:ilvl w:val="0"/>
-          <w:numId w:val="0"/>
-        </w:numPr>
-        <w:jc w:val="both"/>
-        <w:rPr>
-          <w:rFonts w:hint="default" w:ascii="Times New Roman" w:hAnsi="Times New Roman" w:cs="Times New Roman"/>
-          <w:sz w:val="24"/>
-          <w:szCs w:val="24"/>
-          <w:lang w:val="en-US" w:eastAsia="zh-CN"/>
-        </w:rPr>
-      </w:pPr>
-      <w:r>
-        <w:rPr>
-          <w:rFonts w:hint="default" w:ascii="Times New Roman" w:hAnsi="Times New Roman" w:cs="Times New Roman"/>
-          <w:sz w:val="24"/>
-          <w:szCs w:val="24"/>
-          <w:lang w:val="en-US" w:eastAsia="zh-CN"/>
-        </w:rPr>
-        <w:tab/>
-      </w:r>
-      <w:r>
-        <w:rPr>
-          <w:rFonts w:hint="default" w:ascii="Times New Roman" w:hAnsi="Times New Roman" w:cs="Times New Roman"/>
-          <w:sz w:val="24"/>
-          <w:szCs w:val="24"/>
-          <w:lang w:val="en-US" w:eastAsia="zh-CN"/>
-        </w:rPr>
-        <w:tab/>
-      </w:r>
-      <w:r>
-        <w:rPr>
-          <w:rFonts w:hint="default" w:ascii="Times New Roman" w:hAnsi="Times New Roman" w:cs="Times New Roman"/>
-          <w:sz w:val="24"/>
-          <w:szCs w:val="24"/>
-          <w:lang w:val="en-US" w:eastAsia="zh-CN"/>
-        </w:rPr>
-        <w:tab/>
-      </w:r>
-      <w:r>
-        <w:rPr>
-          <w:rFonts w:hint="default" w:ascii="Times New Roman" w:hAnsi="Times New Roman" w:cs="Times New Roman"/>
-          <w:sz w:val="24"/>
-          <w:szCs w:val="24"/>
-          <w:lang w:val="en-US" w:eastAsia="zh-CN"/>
-        </w:rPr>
-        <w:tab/>
-      </w:r>
-      <w:r>
-        <w:rPr>
-          <w:rFonts w:hint="default" w:ascii="Times New Roman" w:hAnsi="Times New Roman" w:cs="Times New Roman"/>
-          <w:sz w:val="24"/>
-          <w:szCs w:val="24"/>
-          <w:lang w:val="en-US" w:eastAsia="zh-CN"/>
-        </w:rPr>
-        <w:t>break;</w:t>
-      </w:r>
-    </w:p>
-    <w:p>
-      <w:pPr>
-        <w:widowControl w:val="0"/>
-        <w:numPr>
-          <w:ilvl w:val="0"/>
-          <w:numId w:val="0"/>
-        </w:numPr>
-        <w:jc w:val="both"/>
-        <w:rPr>
-          <w:rFonts w:hint="default" w:ascii="Times New Roman" w:hAnsi="Times New Roman" w:cs="Times New Roman"/>
-          <w:sz w:val="24"/>
-          <w:szCs w:val="24"/>
-          <w:lang w:val="en-US" w:eastAsia="zh-CN"/>
-        </w:rPr>
-      </w:pPr>
-      <w:r>
-        <w:rPr>
-          <w:rFonts w:hint="default" w:ascii="Times New Roman" w:hAnsi="Times New Roman" w:cs="Times New Roman"/>
-          <w:sz w:val="24"/>
-          <w:szCs w:val="24"/>
-          <w:lang w:val="en-US" w:eastAsia="zh-CN"/>
-        </w:rPr>
-        <w:tab/>
-      </w:r>
-      <w:r>
-        <w:rPr>
-          <w:rFonts w:hint="default" w:ascii="Times New Roman" w:hAnsi="Times New Roman" w:cs="Times New Roman"/>
-          <w:sz w:val="24"/>
-          <w:szCs w:val="24"/>
-          <w:lang w:val="en-US" w:eastAsia="zh-CN"/>
-        </w:rPr>
-        <w:tab/>
-      </w:r>
-      <w:r>
-        <w:rPr>
-          <w:rFonts w:hint="default" w:ascii="Times New Roman" w:hAnsi="Times New Roman" w:cs="Times New Roman"/>
-          <w:sz w:val="24"/>
-          <w:szCs w:val="24"/>
-          <w:lang w:val="en-US" w:eastAsia="zh-CN"/>
-        </w:rPr>
-        <w:tab/>
-      </w:r>
-      <w:r>
-        <w:rPr>
-          <w:rFonts w:hint="default" w:ascii="Times New Roman" w:hAnsi="Times New Roman" w:cs="Times New Roman"/>
-          <w:sz w:val="24"/>
-          <w:szCs w:val="24"/>
-          <w:lang w:val="en-US" w:eastAsia="zh-CN"/>
-        </w:rPr>
-        <w:t xml:space="preserve">case 4: </w:t>
-      </w:r>
-    </w:p>
-    <w:p>
-      <w:pPr>
-        <w:widowControl w:val="0"/>
-        <w:numPr>
-          <w:ilvl w:val="0"/>
-          <w:numId w:val="0"/>
-        </w:numPr>
-        <w:jc w:val="both"/>
-        <w:rPr>
-          <w:rFonts w:hint="default" w:ascii="Times New Roman" w:hAnsi="Times New Roman" w:cs="Times New Roman"/>
-          <w:sz w:val="24"/>
-          <w:szCs w:val="24"/>
-          <w:lang w:val="en-US" w:eastAsia="zh-CN"/>
-        </w:rPr>
-      </w:pPr>
-      <w:r>
-        <w:rPr>
-          <w:rFonts w:hint="default" w:ascii="Times New Roman" w:hAnsi="Times New Roman" w:cs="Times New Roman"/>
-          <w:sz w:val="24"/>
-          <w:szCs w:val="24"/>
-          <w:lang w:val="en-US" w:eastAsia="zh-CN"/>
-        </w:rPr>
-        <w:tab/>
-      </w:r>
-      <w:r>
-        <w:rPr>
-          <w:rFonts w:hint="default" w:ascii="Times New Roman" w:hAnsi="Times New Roman" w:cs="Times New Roman"/>
-          <w:sz w:val="24"/>
-          <w:szCs w:val="24"/>
-          <w:lang w:val="en-US" w:eastAsia="zh-CN"/>
-        </w:rPr>
-        <w:tab/>
-      </w:r>
-      <w:r>
-        <w:rPr>
-          <w:rFonts w:hint="default" w:ascii="Times New Roman" w:hAnsi="Times New Roman" w:cs="Times New Roman"/>
-          <w:sz w:val="24"/>
-          <w:szCs w:val="24"/>
-          <w:lang w:val="en-US" w:eastAsia="zh-CN"/>
-        </w:rPr>
-        <w:tab/>
-      </w:r>
-      <w:r>
-        <w:rPr>
-          <w:rFonts w:hint="default" w:ascii="Times New Roman" w:hAnsi="Times New Roman" w:cs="Times New Roman"/>
-          <w:sz w:val="24"/>
-          <w:szCs w:val="24"/>
-          <w:lang w:val="en-US" w:eastAsia="zh-CN"/>
-        </w:rPr>
-        <w:tab/>
-      </w:r>
-      <w:r>
-        <w:rPr>
-          <w:rFonts w:hint="default" w:ascii="Times New Roman" w:hAnsi="Times New Roman" w:cs="Times New Roman"/>
-          <w:sz w:val="24"/>
-          <w:szCs w:val="24"/>
-          <w:lang w:val="en-US" w:eastAsia="zh-CN"/>
-        </w:rPr>
-        <w:t xml:space="preserve">printf("left\n"); </w:t>
       </w:r>
     </w:p>
     <w:p>

</xml_diff>